<commit_message>
renuncio a R para escribir
</commit_message>
<xml_diff>
--- a/Part-B2.docx
+++ b/Part-B2.docx
@@ -133,26 +133,20 @@
               <w:t xml:space="preserve"> </w:t>
             </w:r>
             <w:r>
-              <w:t xml:space="preserve">1) Understand the establishment of a free-open source technical ecosystem that can be printed,</w:t>
+              <w:t xml:space="preserve">1) The understanding of the design of socio-technical configurations of distributed plastic recycling networks as a resilience strategy for an urban territory.</w:t>
             </w:r>
             <w:r>
               <w:t xml:space="preserve"> </w:t>
             </w:r>
             <w:r>
-              <w:t xml:space="preserve">2) to establish a set indicators to possible help decision-makers and in the local implementation of these initiatives in Europe/(America?),</w:t>
-            </w:r>
-            <w:r>
-              <w:t xml:space="preserve"> </w:t>
-            </w:r>
-            <w:r>
-              <w:t xml:space="preserve">3) …..</w:t>
+              <w:t xml:space="preserve">2) Holistic and pluralistic evaluation of the open source appropriate technologies as assets for urban development.</w:t>
             </w:r>
           </w:p>
         </w:tc>
       </w:tr>
     </w:tbl>
     <w:bookmarkEnd w:id="23"/>
-    <w:bookmarkStart w:id="36" w:name="X0b66908dae1909bb12c5e7ff5aafa935222febc"/>
+    <w:bookmarkStart w:id="40" w:name="X0b66908dae1909bb12c5e7ff5aafa935222febc"/>
     <w:p>
       <w:pPr>
         <w:pStyle w:val="Titre1"/>
@@ -161,6 +155,19 @@
         <w:t xml:space="preserve">Section a. State-of-the-art and objectives</w:t>
       </w:r>
     </w:p>
+    <w:bookmarkStart w:id="24" w:name="X7a01e8fa01eb4dea515730f00c10b3b69e0a203"/>
+    <w:p>
+      <w:pPr>
+        <w:pStyle w:val="Titre3"/>
+      </w:pPr>
+      <w:r>
+        <w:rPr>
+          <w:bCs/>
+          <w:b/>
+        </w:rPr>
+        <w:t xml:space="preserve">Plastics and the Antropocene: a change is needed</w:t>
+      </w:r>
+    </w:p>
     <w:p>
       <w:pPr>
         <w:pStyle w:val="FirstParagraph"/>
@@ -175,7 +182,7 @@
         <w:t xml:space="preserve"> </w:t>
       </w:r>
       <w:r>
-        <w:t xml:space="preserve">Understood as a deep transition</w:t>
+        <w:t xml:space="preserve">The mass production system, in the lens of a deep transition</w:t>
       </w:r>
       <w:r>
         <w:t xml:space="preserve"> </w:t>
@@ -184,22 +191,16 @@
         <w:t xml:space="preserve">[@kanger2022]</w:t>
       </w:r>
       <w:r>
-        <w:t xml:space="preserve">, the mass production system is the fruit of a complex co-evolution of single unit productions systems, interconnected systems, and industrial modernity that have been gradually intensified various forms of environmental degradation.</w:t>
-      </w:r>
-      <w:r>
-        <w:t xml:space="preserve"> </w:t>
-      </w:r>
-      <w:r>
-        <w:t xml:space="preserve"> </w:t>
-      </w:r>
-      <w:r>
-        <w:t xml:space="preserve">However, the plastic waste contamination is one of the relevant stratigraphic indicator of what is recently considered the Anthropocene era</w:t>
-      </w:r>
-      <w:r>
-        <w:t xml:space="preserve"> </w:t>
-      </w:r>
-      <w:r>
-        <w:t xml:space="preserve">[@de-la-torre2021;@steffen2018; @steffen2011]</w:t>
+        <w:t xml:space="preserve"> </w:t>
+      </w:r>
+      <w:r>
+        <w:t xml:space="preserve">framework, is the fruit of a complex co-evolution of single unit productions and interconnected systems that have intensified several forms of environmental degradation without fully assuring the social foundation’s minimum standards (e.g. healthcare, energy, water etc)</w:t>
+      </w:r>
+      <w:r>
+        <w:t xml:space="preserve"> </w:t>
+      </w:r>
+      <w:r>
+        <w:t xml:space="preserve">[@raworth2017]</w:t>
       </w:r>
       <w:r>
         <w:t xml:space="preserve">.</w:t>
@@ -211,16 +212,49 @@
         <w:t xml:space="preserve"> </w:t>
       </w:r>
       <w:r>
-        <w:t xml:space="preserve">The Anthropocene frames the humans not only as biological but as geological force acknowledging the new status of humanity given the different indicators in the natural ecosystems that are impacting the stability of the earth system.</w:t>
-      </w:r>
-      <w:r>
-        <w:t xml:space="preserve"> </w:t>
-      </w:r>
-      <w:r>
-        <w:t xml:space="preserve"> </w:t>
-      </w:r>
-      <w:r>
-        <w:t xml:space="preserve">More precisely, the Soil and marine plastic pollution shows ecological, biogeochemical and physical thresholds and they are becoming a key component of the planetary boundaries</w:t>
+        <w:t xml:space="preserve">Thus, humanity is not only a biological but a geological force, and this is what is recently considered the Anthropocene era.</w:t>
+      </w:r>
+      <w:r>
+        <w:t xml:space="preserve"> </w:t>
+      </w:r>
+      <w:r>
+        <w:t xml:space="preserve">[@steffen2018; @steffen2011]</w:t>
+      </w:r>
+      <w:r>
+        <w:t xml:space="preserve">.</w:t>
+      </w:r>
+      <w:r>
+        <w:t xml:space="preserve"> </w:t>
+      </w:r>
+      <w:r>
+        <w:t xml:space="preserve">This new status of humanity is given the different indicators in the natural ecosystems that are impacting the stability of the earth system.</w:t>
+      </w:r>
+      <w:r>
+        <w:t xml:space="preserve"> </w:t>
+      </w:r>
+      <w:r>
+        <w:t xml:space="preserve"> </w:t>
+      </w:r>
+      <w:r>
+        <w:t xml:space="preserve">For instance, the plastic waste contamination is one of the relevant stratigraphic indicator</w:t>
+      </w:r>
+      <w:r>
+        <w:t xml:space="preserve"> </w:t>
+      </w:r>
+      <w:r>
+        <w:t xml:space="preserve">[@porta2021; @de-la-torre2021 ]</w:t>
+      </w:r>
+      <w:r>
+        <w:t xml:space="preserve">.</w:t>
+      </w:r>
+      <w:r>
+        <w:t xml:space="preserve"> </w:t>
+      </w:r>
+      <w:r>
+        <w:t xml:space="preserve"> </w:t>
+      </w:r>
+      <w:r>
+        <w:t xml:space="preserve">More precisely, the soil and marine plastic pollution shows ecological, biogeochemical and physical thresholds and they are becoming a key component of the planetary boundaries</w:t>
       </w:r>
       <w:r>
         <w:t xml:space="preserve"> </w:t>
@@ -304,13 +338,13 @@
         <w:t xml:space="preserve"> </w:t>
       </w:r>
       <w:r>
-        <w:t xml:space="preserve">The delay that implies to put in place an alternative productive model is the main the paradox in this issue.</w:t>
-      </w:r>
-      <w:r>
-        <w:t xml:space="preserve"> </w:t>
-      </w:r>
-      <w:r>
-        <w:t xml:space="preserve">Thus, how to manage the huge amount of waste already present in the nature and the plastic waste generated in the short term?,</w:t>
+        <w:t xml:space="preserve">The delay that implies to put in place an alternative productive model is the main the paradox in this societal issue.</w:t>
+      </w:r>
+      <w:r>
+        <w:t xml:space="preserve"> </w:t>
+      </w:r>
+      <w:r>
+        <w:t xml:space="preserve">Therefore, how to manage the huge amount of waste already present in the nature and the plastic waste generated in the short term?,</w:t>
       </w:r>
       <w:r>
         <w:t xml:space="preserve"> </w:t>
@@ -325,6 +359,9 @@
         <w:t xml:space="preserve">What are alternative trajectories for a socio-technical productive systems that take into account the natural capital and externalities</w:t>
       </w:r>
       <w:r>
+        <w:t xml:space="preserve"> </w:t>
+      </w:r>
+      <w:r>
         <w:t xml:space="preserve">[@zhen2021]</w:t>
       </w:r>
       <w:r>
@@ -337,7 +374,226 @@
         <w:t xml:space="preserve"> </w:t>
       </w:r>
       <w:r>
-        <w:t xml:space="preserve">These scientific questions remains urgent challenges remains towards a new deep sustainable transition towards other socio-technical model.</w:t>
+        <w:t xml:space="preserve">These major scientific questions remains open towards a sustainable transition of socio-technical model.</w:t>
+      </w:r>
+    </w:p>
+    <w:bookmarkEnd w:id="24"/>
+    <w:bookmarkStart w:id="25" w:name="X5bc45f7f2b618586a386460cef41cb04b08a39a"/>
+    <w:p>
+      <w:pPr>
+        <w:pStyle w:val="Titre3"/>
+      </w:pPr>
+      <w:r>
+        <w:t xml:space="preserve">Towards circular cities: a promise to fullfill</w:t>
+      </w:r>
+    </w:p>
+    <w:p>
+      <w:pPr>
+        <w:pStyle w:val="FirstParagraph"/>
+      </w:pPr>
+      <w:r>
+        <w:t xml:space="preserve">Various schools of thought are proposing alternative socio-technical manufacturing systems (and in some cases consumption), based on circular economy</w:t>
+      </w:r>
+      <w:r>
+        <w:t xml:space="preserve"> </w:t>
+      </w:r>
+      <w:r>
+        <w:t xml:space="preserve">[@Murray2017]</w:t>
+      </w:r>
+      <w:r>
+        <w:t xml:space="preserve">, bioeconomy, frugal innovation and degrowth.</w:t>
+      </w:r>
+      <w:r>
+        <w:t xml:space="preserve"> </w:t>
+      </w:r>
+      <w:r>
+        <w:t xml:space="preserve"> </w:t>
+      </w:r>
+      <w:r>
+        <w:t xml:space="preserve">The circular economy concept in the policy</w:t>
+      </w:r>
+      <w:r>
+        <w:t xml:space="preserve"> </w:t>
+      </w:r>
+      <w:r>
+        <w:t xml:space="preserve">[@EC2015]</w:t>
+      </w:r>
+      <w:r>
+        <w:t xml:space="preserve">, industrial</w:t>
+      </w:r>
+      <w:r>
+        <w:t xml:space="preserve"> </w:t>
+      </w:r>
+      <w:r>
+        <w:t xml:space="preserve">[@EllenMacArthurFoundation2015]</w:t>
+      </w:r>
+      <w:r>
+        <w:t xml:space="preserve"> </w:t>
+      </w:r>
+      <w:r>
+        <w:t xml:space="preserve">and scientific</w:t>
+      </w:r>
+      <w:r>
+        <w:t xml:space="preserve"> </w:t>
+      </w:r>
+      <w:r>
+        <w:t xml:space="preserve">[@nobre2021; @Kirchherr2017; @Schoggl2020]</w:t>
+      </w:r>
+      <w:r>
+        <w:t xml:space="preserve"> </w:t>
+      </w:r>
+      <w:r>
+        <w:t xml:space="preserve">arenas as an umbrella concept, but also as a contested one</w:t>
+      </w:r>
+      <w:r>
+        <w:t xml:space="preserve"> </w:t>
+      </w:r>
+      <w:r>
+        <w:t xml:space="preserve">[@CalistoFriant2020; @rodl2022; @corvellec2021]</w:t>
+      </w:r>
+      <w:r>
+        <w:t xml:space="preserve">.</w:t>
+      </w:r>
+      <w:r>
+        <w:t xml:space="preserve"> </w:t>
+      </w:r>
+      <w:r>
+        <w:t xml:space="preserve"> </w:t>
+      </w:r>
+      <w:r>
+        <w:t xml:space="preserve">CE has been conceptualized as an ecological modernization project that builds on capitalist economic growth narratives.</w:t>
+      </w:r>
+      <w:r>
+        <w:t xml:space="preserve"> </w:t>
+      </w:r>
+      <w:r>
+        <w:t xml:space="preserve">On the other hand, degrowth proponents argue that economic growth cannot be sufficiently decoupled from environmental impacts, which renders further growth of the economy unsustainable.</w:t>
+      </w:r>
+      <w:r>
+        <w:t xml:space="preserve"> </w:t>
+      </w:r>
+      <w:r>
+        <w:t xml:space="preserve"> </w:t>
+      </w:r>
+      <w:r>
+        <w:t xml:space="preserve">IN any case, many cities have taken up the resource management discourse to design circular economy action plans, which aim to reduce urban environmental impacts while generating new jobs, social well-being and room for innovation.</w:t>
+      </w:r>
+      <w:r>
+        <w:t xml:space="preserve"> </w:t>
+      </w:r>
+      <w:r>
+        <w:t xml:space="preserve"> </w:t>
+      </w:r>
+      <w:r>
+        <w:t xml:space="preserve">Working to make cities more circular implies adopting a particular approach, using the concept of</w:t>
+      </w:r>
+      <w:r>
+        <w:t xml:space="preserve"> </w:t>
+      </w:r>
+      <w:r>
+        <w:t xml:space="preserve">“</w:t>
+      </w:r>
+      <w:r>
+        <w:t xml:space="preserve">territorial metabolism,</w:t>
+      </w:r>
+      <w:r>
+        <w:t xml:space="preserve">”</w:t>
+      </w:r>
+      <w:r>
+        <w:t xml:space="preserve"> </w:t>
+      </w:r>
+      <w:r>
+        <w:t xml:space="preserve">designating</w:t>
+      </w:r>
+      <w:r>
+        <w:t xml:space="preserve"> </w:t>
+      </w:r>
+      <w:r>
+        <w:t xml:space="preserve">“</w:t>
+      </w:r>
+      <w:r>
+        <w:t xml:space="preserve">the set of energy and material flows brought into play by the functioning of a given territory</w:t>
+      </w:r>
+      <w:r>
+        <w:t xml:space="preserve">”</w:t>
+      </w:r>
+      <w:r>
+        <w:t xml:space="preserve"> </w:t>
+      </w:r>
+      <w:r>
+        <w:t xml:space="preserve">[@refBarles]</w:t>
+      </w:r>
+      <w:r>
+        <w:t xml:space="preserve">.</w:t>
+      </w:r>
+      <w:r>
+        <w:br/>
+      </w:r>
+      <w:r>
+        <w:t xml:space="preserve">This approach consists of understanding cities as the result of a specific socio-ecological regime, no longer solely through their functions or activities, but through their flows and stocks of materials and resources.</w:t>
+      </w:r>
+      <w:r>
+        <w:t xml:space="preserve"> </w:t>
+      </w:r>
+      <w:r>
+        <w:t xml:space="preserve">Indeed, cities worldwide are committed to becoming more circular in their resource use.</w:t>
+      </w:r>
+      <w:r>
+        <w:t xml:space="preserve"> </w:t>
+      </w:r>
+      <w:r>
+        <w:t xml:space="preserve">Looping actions —reuse, recycling and recovery of resources (materials, energy, water, land and infrastructure)— can help to address resource scarcity and wastage in cities.</w:t>
+      </w:r>
+      <w:r>
+        <w:t xml:space="preserve"> </w:t>
+      </w:r>
+      <w:r>
+        <w:t xml:space="preserve">However, whether or not their actions help them to reduce their environmental impacts is unclear</w:t>
+      </w:r>
+      <w:r>
+        <w:t xml:space="preserve"> </w:t>
+      </w:r>
+      <w:r>
+        <w:t xml:space="preserve">[@petit-boix2022; @Petit-Boix2018]</w:t>
+      </w:r>
+      <w:r>
+        <w:t xml:space="preserve"> </w:t>
+      </w:r>
+      <w:r>
+        <w:t xml:space="preserve">and</w:t>
+      </w:r>
+      <w:r>
+        <w:t xml:space="preserve"> </w:t>
+      </w:r>
+      <w:r>
+        <w:t xml:space="preserve">there are many challenges to implementation (Institutional, Political, Regulatorial, Socio Economical)</w:t>
+      </w:r>
+      <w:r>
+        <w:t xml:space="preserve"> </w:t>
+      </w:r>
+      <w:r>
+        <w:t xml:space="preserve">[@williams2019]</w:t>
+      </w:r>
+      <w:r>
+        <w:t xml:space="preserve">.</w:t>
+      </w:r>
+      <w:r>
+        <w:t xml:space="preserve"> </w:t>
+      </w:r>
+      <w:r>
+        <w:t xml:space="preserve"> </w:t>
+      </w:r>
+      <w:r>
+        <w:t xml:space="preserve">Particularly, the key challengue lies in the bridging the boundaries of urban planning and urban production systems a one coherent, continuum and multi-scale design process</w:t>
+      </w:r>
+      <w:r>
+        <w:t xml:space="preserve"> </w:t>
+      </w:r>
+      <w:r>
+        <w:t xml:space="preserve">[@Herrmann2020; @herrmann2019; @juraschek2022]</w:t>
+      </w:r>
+      <w:r>
+        <w:t xml:space="preserve">.</w:t>
       </w:r>
     </w:p>
     <w:p>
@@ -345,194 +601,14 @@
         <w:pStyle w:val="Corpsdetexte"/>
       </w:pPr>
     </w:p>
-    <w:p>
-      <w:pPr>
-        <w:pStyle w:val="Corpsdetexte"/>
-      </w:pPr>
-      <w:r>
-        <w:t xml:space="preserve">Thus, the globalized mass manufacturing paradigm are leading to the transgression of the</w:t>
-      </w:r>
-      <w:r>
-        <w:t xml:space="preserve"> </w:t>
-      </w:r>
-      <w:r>
-        <w:t xml:space="preserve">Therefore,</w:t>
-      </w:r>
-    </w:p>
-    <w:p>
-      <w:pPr>
-        <w:pStyle w:val="Corpsdetexte"/>
-      </w:pPr>
-      <w:r>
-        <w:t xml:space="preserve">Various schools of thought are proposing alternative socio-technical manufacturing systems (and in some cases consumption), including the circular economy</w:t>
-      </w:r>
-      <w:r>
-        <w:t xml:space="preserve"> </w:t>
-      </w:r>
-      <w:r>
-        <w:t xml:space="preserve">[@Murray2017]</w:t>
-      </w:r>
-      <w:r>
-        <w:t xml:space="preserve">, bioeconomy, frugal innovation and degrowth.</w:t>
-      </w:r>
-      <w:r>
-        <w:t xml:space="preserve"> </w:t>
-      </w:r>
-      <w:r>
-        <w:t xml:space="preserve"> </w:t>
-      </w:r>
-      <w:r>
-        <w:t xml:space="preserve">The circular economy concept in the policy</w:t>
-      </w:r>
-      <w:r>
-        <w:t xml:space="preserve"> </w:t>
-      </w:r>
-      <w:r>
-        <w:t xml:space="preserve">[@EC2015]</w:t>
-      </w:r>
-      <w:r>
-        <w:t xml:space="preserve">, industrial</w:t>
-      </w:r>
-      <w:r>
-        <w:t xml:space="preserve"> </w:t>
-      </w:r>
-      <w:r>
-        <w:t xml:space="preserve">[@EllenMacArthurFoundation2015]</w:t>
-      </w:r>
-      <w:r>
-        <w:t xml:space="preserve"> </w:t>
-      </w:r>
-      <w:r>
-        <w:t xml:space="preserve">and scientific</w:t>
-      </w:r>
-      <w:r>
-        <w:t xml:space="preserve"> </w:t>
-      </w:r>
-      <w:r>
-        <w:t xml:space="preserve">[@nobre2021; @Kirchherr2017; @Schoggl2020]</w:t>
-      </w:r>
-      <w:r>
-        <w:t xml:space="preserve"> </w:t>
-      </w:r>
-      <w:r>
-        <w:t xml:space="preserve">arenas as an umbrella concept, but also as a contested one</w:t>
-      </w:r>
-      <w:r>
-        <w:t xml:space="preserve"> </w:t>
-      </w:r>
-      <w:r>
-        <w:t xml:space="preserve">[@CalistoFriant2020; @rodl2022; @corvellec2021]</w:t>
-      </w:r>
-      <w:r>
-        <w:t xml:space="preserve">.</w:t>
-      </w:r>
-    </w:p>
-    <w:p>
-      <w:pPr>
-        <w:pStyle w:val="Corpsdetexte"/>
-      </w:pPr>
-      <w:r>
-        <w:t xml:space="preserve">While the first two are not directly critical to capitalism and economic growth, degrowth proponents argue that economic growth cannot be sufficiently decoupled from environmental impacts, which renders further growth of the economy unsustainable</w:t>
-      </w:r>
-    </w:p>
-    <w:p>
-      <w:pPr>
-        <w:pStyle w:val="Corpsdetexte"/>
-      </w:pPr>
-      <w:r>
-        <w:t xml:space="preserve">is bouleversing the design process to make clear that the ecological systems do not have nearly endless capacity to provide resources and adsorb wastes.</w:t>
-      </w:r>
-    </w:p>
-    <w:p>
-      <w:pPr>
-        <w:pStyle w:val="Corpsdetexte"/>
-      </w:pPr>
-      <w:r>
-        <w:t xml:space="preserve">Working to make cities more circular implies adopting a particular approach, using the concept of</w:t>
-      </w:r>
-      <w:r>
-        <w:t xml:space="preserve"> </w:t>
-      </w:r>
-      <w:r>
-        <w:t xml:space="preserve">“</w:t>
-      </w:r>
-      <w:r>
-        <w:t xml:space="preserve">territorial metabolism,</w:t>
-      </w:r>
-      <w:r>
-        <w:t xml:space="preserve">”</w:t>
-      </w:r>
-      <w:r>
-        <w:t xml:space="preserve"> </w:t>
-      </w:r>
-      <w:r>
-        <w:t xml:space="preserve">designating</w:t>
-      </w:r>
-      <w:r>
-        <w:t xml:space="preserve"> </w:t>
-      </w:r>
-      <w:r>
-        <w:t xml:space="preserve">“</w:t>
-      </w:r>
-      <w:r>
-        <w:t xml:space="preserve">the set of energy and material flows brought into play by the functioning of a given territory</w:t>
-      </w:r>
-      <w:r>
-        <w:t xml:space="preserve">”</w:t>
-      </w:r>
-      <w:r>
-        <w:t xml:space="preserve"> </w:t>
-      </w:r>
-      <w:r>
-        <w:t xml:space="preserve">[@refBarles]</w:t>
-      </w:r>
-      <w:r>
-        <w:t xml:space="preserve">.</w:t>
-      </w:r>
-      <w:r>
-        <w:br/>
-      </w:r>
-      <w:r>
-        <w:t xml:space="preserve">This approach consists of understanding cities as the result of a specific socio-ecological regime, no longer solely through their functions or activities, but through their flows and stocks of materials and resources.</w:t>
-      </w:r>
-      <w:r>
-        <w:t xml:space="preserve"> </w:t>
-      </w:r>
-      <w:r>
-        <w:t xml:space="preserve">Many cities have taken up the resource management discourse to design circular economy action plans, which aim to reduce urban environmental impacts while generating new jobs, social well-being and room for innovation.</w:t>
-      </w:r>
-      <w:r>
-        <w:t xml:space="preserve"> </w:t>
-      </w:r>
-      <w:r>
-        <w:t xml:space="preserve">Indeed, cities worldwide are committed to becoming more circular in their resource use, but whether or not their actions help them to reduce their environmental impacts is unclear.</w:t>
-      </w:r>
-      <w:r>
-        <w:t xml:space="preserve"> </w:t>
-      </w:r>
-      <w:r>
-        <w:t xml:space="preserve"> </w:t>
-      </w:r>
-      <w:r>
-        <w:t xml:space="preserve">Particularly, the main deep challengue lies in the bridging the boundaries of urban and production systems as towards a one coherent, continuum and multi-scale design process</w:t>
-      </w:r>
-      <w:r>
-        <w:t xml:space="preserve"> </w:t>
-      </w:r>
-      <w:r>
-        <w:t xml:space="preserve">[@ref]</w:t>
-      </w:r>
-      <w:r>
-        <w:t xml:space="preserve">.</w:t>
-      </w:r>
-    </w:p>
-    <w:bookmarkStart w:id="24" w:name="X9debcdf4dd3593c2c0e837235e04039cf596e76"/>
+    <w:bookmarkEnd w:id="25"/>
+    <w:bookmarkStart w:id="26" w:name="X38d6faae75f5436320b748bdce5b3444b9296dc"/>
     <w:p>
       <w:pPr>
         <w:pStyle w:val="Titre3"/>
       </w:pPr>
       <w:r>
-        <w:t xml:space="preserve">Open source and digital commons for</w:t>
+        <w:t xml:space="preserve">Openess for</w:t>
       </w:r>
       <w:r>
         <w:t xml:space="preserve"> </w:t>
@@ -552,51 +628,7 @@
         <w:pStyle w:val="FirstParagraph"/>
       </w:pPr>
       <w:r>
-        <w:t xml:space="preserve">The convergence of information and communication technologies (ICT) with digital fabrication capabilities of Additive Manufacturing (AM) is creating the appropriate knowledge-based social environments that enable independent production of modular hardware.</w:t>
-      </w:r>
-      <w:r>
-        <w:t xml:space="preserve"> </w:t>
-      </w:r>
-      <w:r>
-        <w:t xml:space="preserve">This synergy could be transformed into a new disruptive paradigm of means of production for modular hardware</w:t>
-      </w:r>
-      <w:r>
-        <w:t xml:space="preserve"> </w:t>
-      </w:r>
-      <w:r>
-        <w:t xml:space="preserve">[@Kostakis2013]</w:t>
-      </w:r>
-      <w:r>
-        <w:t xml:space="preserve">.</w:t>
-      </w:r>
-      <w:r>
-        <w:t xml:space="preserve"> </w:t>
-      </w:r>
-      <w:r>
-        <w:t xml:space="preserve">It provides the possibility of mass diffusion of this technology, and consequently, AM is being recognised as a revolutionary technology that could up-end the last two centuries of approaches to design and manufacturing with profound geopolitical, economic, social, demographic, environmental and security implications</w:t>
-      </w:r>
-      <w:r>
-        <w:t xml:space="preserve"> </w:t>
-      </w:r>
-      <w:r>
-        <w:t xml:space="preserve">[@Pearce2014d, @Birtchnell2013a, @Garrido2010, @Campbell2011, @Rifkin,@Economist2012]</w:t>
-      </w:r>
-    </w:p>
-    <w:p>
-      <w:pPr>
-        <w:pStyle w:val="Corpsdetexte"/>
-      </w:pPr>
-      <w:r>
-        <w:t xml:space="preserve">Therefore, as an alternative of globalized manufacturing values chains,</w:t>
-      </w:r>
-      <w:r>
-        <w:t xml:space="preserve"> </w:t>
-      </w:r>
-      <w:r>
-        <w:t xml:space="preserve"> </w:t>
-      </w:r>
-      <w:r>
-        <w:t xml:space="preserve">a major trend in the development of production systems seeks to establish an urban production model</w:t>
+        <w:t xml:space="preserve">A major trend in the development of production systems seeks to establish an urban production model</w:t>
       </w:r>
       <w:r>
         <w:t xml:space="preserve"> </w:t>
@@ -617,7 +649,10 @@
         <w:t xml:space="preserve">[@priavolou2022; @cerdas2017]</w:t>
       </w:r>
       <w:r>
-        <w:t xml:space="preserve">.</w:t>
+        <w:t xml:space="preserve"> </w:t>
+      </w:r>
+      <w:r>
+        <w:t xml:space="preserve">as an alternative of globalized manufacturing values chains.</w:t>
       </w:r>
       <w:r>
         <w:t xml:space="preserve"> </w:t>
@@ -656,6 +691,12 @@
         <w:t xml:space="preserve"> </w:t>
       </w:r>
       <w:r>
+        <w:t xml:space="preserve">(DGML)</w:t>
+      </w:r>
+      <w:r>
+        <w:t xml:space="preserve"> </w:t>
+      </w:r>
+      <w:r>
         <w:t xml:space="preserve">[@Kostakis2018]</w:t>
       </w:r>
       <w:r>
@@ -683,7 +724,16 @@
         <w:t xml:space="preserve"> </w:t>
       </w:r>
       <w:r>
-        <w:t xml:space="preserve">The Open Source Appropriate Technology (OSAT)</w:t>
+        <w:t xml:space="preserve">DGML is an emerging productive model that builds on the convergence of the digital commons of knowledge, software and design with local manufacturing technologies.</w:t>
+      </w:r>
+      <w:r>
+        <w:t xml:space="preserve"> </w:t>
+      </w:r>
+      <w:r>
+        <w:t xml:space="preserve"> </w:t>
+      </w:r>
+      <w:r>
+        <w:t xml:space="preserve">More precisely, the Open Source Appropriate Technology (OSAT)</w:t>
       </w:r>
       <w:r>
         <w:t xml:space="preserve">[@Pearce2010]</w:t>
@@ -709,9 +759,11 @@
       <w:r>
         <w:t xml:space="preserve">.</w:t>
       </w:r>
-      <w:r>
-        <w:t xml:space="preserve"> </w:t>
-      </w:r>
+    </w:p>
+    <w:p>
+      <w:pPr>
+        <w:pStyle w:val="Corpsdetexte"/>
+      </w:pPr>
       <w:r>
         <w:t xml:space="preserve"> </w:t>
       </w:r>
@@ -860,6 +912,9 @@
         <w:t xml:space="preserve"> </w:t>
       </w:r>
       <w:r>
+        <w:t xml:space="preserve"> </w:t>
+      </w:r>
+      <w:r>
         <w:t xml:space="preserve">One of the primary drivers, is that all forms of free and open source technology software and hardware (FOSS and FOSH) can provide a substantial cost savings</w:t>
       </w:r>
       <w:r>
@@ -871,20 +926,19 @@
       <w:r>
         <w:t xml:space="preserve">.</w:t>
       </w:r>
-      <w:r>
-        <w:t xml:space="preserve"> </w:t>
-      </w:r>
-      <w:r>
-        <w:t xml:space="preserve"> </w:t>
-      </w:r>
-      <w:r>
-        <w:t xml:space="preserve">The open source additive manufacturing technology, also know as 3D printing, have played a major role in the idea of democratization of manufacturing means</w:t>
-      </w:r>
-      <w:r>
-        <w:t xml:space="preserve"> </w:t>
-      </w:r>
-      <w:r>
-        <w:t xml:space="preserve">[@Beltagui2020]</w:t>
+    </w:p>
+    <w:p>
+      <w:pPr>
+        <w:pStyle w:val="Corpsdetexte"/>
+      </w:pPr>
+      <w:r>
+        <w:t xml:space="preserve">The open source additive manufacturing technology, also know as 3D printing, is playing a major role in the idea of democratization of manufacturing means</w:t>
+      </w:r>
+      <w:r>
+        <w:t xml:space="preserve"> </w:t>
+      </w:r>
+      <w:r>
+        <w:t xml:space="preserve">[@Beltagui2020; @Powell2012]</w:t>
       </w:r>
       <w:r>
         <w:t xml:space="preserve">.</w:t>
@@ -903,6 +957,9 @@
       </w:r>
       <w:r>
         <w:t xml:space="preserve">Thousands of open-source products are shared by the global community from consumer goods to scientific</w:t>
+      </w:r>
+      <w:r>
+        <w:t xml:space="preserve"> </w:t>
       </w:r>
       <w:r>
         <w:t xml:space="preserve">[@Pearce2020a]</w:t>
@@ -990,8 +1047,8 @@
         <w:t xml:space="preserve">.</w:t>
       </w:r>
     </w:p>
-    <w:bookmarkEnd w:id="24"/>
-    <w:bookmarkStart w:id="25" w:name="Xd91e4b3338ec77071ee716c3198aa82750714b8"/>
+    <w:bookmarkEnd w:id="26"/>
+    <w:bookmarkStart w:id="27" w:name="Xd91e4b3338ec77071ee716c3198aa82750714b8"/>
     <w:p>
       <w:pPr>
         <w:pStyle w:val="Titre3"/>
@@ -1081,13 +1138,16 @@
         <w:t xml:space="preserve">[@priavolou2022a]</w:t>
       </w:r>
       <w:r>
-        <w:t xml:space="preserve"> </w:t>
-      </w:r>
-      <w:r>
-        <w:t xml:space="preserve"> </w:t>
-      </w:r>
-      <w:r>
-        <w:t xml:space="preserve">Moreoveor, the reuse, repairing, recycling approaches will need to converge in a post-growth economy context considering the societal issues of resource scarcity and waste accumulation in the urban settlements</w:t>
+        <w:t xml:space="preserve">.</w:t>
+      </w:r>
+      <w:r>
+        <w:t xml:space="preserve"> </w:t>
+      </w:r>
+      <w:r>
+        <w:t xml:space="preserve"> </w:t>
+      </w:r>
+      <w:r>
+        <w:t xml:space="preserve">Moreover, the reuse, repairing, recycling approaches will need to converge in a post-growth economy context considering the societal issues of resource scarcity and waste accumulation in the urban settlements</w:t>
       </w:r>
       <w:r>
         <w:t xml:space="preserve"> </w:t>
@@ -1168,8 +1228,8 @@
         <w:t xml:space="preserve">.</w:t>
       </w:r>
     </w:p>
-    <w:bookmarkEnd w:id="25"/>
-    <w:bookmarkStart w:id="33" w:name="Xd4cb23a76e324ba1db1fe9e37107b882c2630db"/>
+    <w:bookmarkEnd w:id="27"/>
+    <w:bookmarkStart w:id="32" w:name="Xd4cb23a76e324ba1db1fe9e37107b882c2630db"/>
     <w:p>
       <w:pPr>
         <w:pStyle w:val="Titre3"/>
@@ -1210,7 +1270,7 @@
         <w:t xml:space="preserve"> </w:t>
       </w:r>
       <w:r>
-        <w:t xml:space="preserve">of plastic waste feedstock.</w:t>
+        <w:t xml:space="preserve">of thermoplastic waste feedstock.</w:t>
       </w:r>
       <w:r>
         <w:t xml:space="preserve"> </w:t>
@@ -1225,7 +1285,7 @@
         <w:t xml:space="preserve">[@Pavlo2018; @Santander2020]</w:t>
       </w:r>
       <w:r>
-        <w:t xml:space="preserve">, considering the applicable sustainability indicators</w:t>
+        <w:t xml:space="preserve">, considering the social political, technological and technological indicators</w:t>
       </w:r>
       <w:r>
         <w:t xml:space="preserve"> </w:t>
@@ -1249,10 +1309,13 @@
         <w:t xml:space="preserve">In a recent paper</w:t>
       </w:r>
       <w:r>
+        <w:t xml:space="preserve"> </w:t>
+      </w:r>
+      <w:r>
         <w:t xml:space="preserve">[@CruzSanchez2020]</w:t>
       </w:r>
       <w:r>
-        <w:t xml:space="preserve">, I could highthligh a great interest by the scientific community of this topic which is called</w:t>
+        <w:t xml:space="preserve">, I could establish the</w:t>
       </w:r>
       <w:r>
         <w:t xml:space="preserve"> </w:t>
@@ -1262,10 +1325,13 @@
           <w:iCs/>
           <w:i/>
         </w:rPr>
-        <w:t xml:space="preserve">distributed recycling for additive manufacturing (DRAM)</w:t>
-      </w:r>
-      <w:r>
-        <w:t xml:space="preserve">.</w:t>
+        <w:t xml:space="preserve">distributed recycling via additive manufacturing (DRAM)</w:t>
+      </w:r>
+      <w:r>
+        <w:t xml:space="preserve"> </w:t>
+      </w:r>
+      <w:r>
+        <w:t xml:space="preserve">as a conceptual model to possible establish the complete recycling process.</w:t>
       </w:r>
       <w:r>
         <w:t xml:space="preserve"> </w:t>
@@ -1300,7 +1366,7 @@
       <w:tr>
         <w:tc>
           <w:tcPr/>
-          <w:bookmarkStart w:id="29" w:name="fig-DRAM"/>
+          <w:bookmarkStart w:id="31" w:name="fig-DRAM"/>
           <w:p>
             <w:pPr>
               <w:pStyle w:val="Figure"/>
@@ -1309,20 +1375,20 @@
             <w:r>
               <w:drawing>
                 <wp:inline>
-                  <wp:extent cx="5969000" cy="3140748"/>
+                  <wp:extent cx="5969000" cy="2778864"/>
                   <wp:effectExtent b="0" l="0" r="0" t="0"/>
-                  <wp:docPr descr="" title="" id="27" name="Picture"/>
+                  <wp:docPr descr="" title="" id="29" name="Picture"/>
                   <a:graphic>
                     <a:graphicData uri="http://schemas.openxmlformats.org/drawingml/2006/picture">
                       <pic:pic>
                         <pic:nvPicPr>
-                          <pic:cNvPr descr="Figures/SDRAM-00.png" id="28" name="Picture"/>
+                          <pic:cNvPr descr="Figures/DRAM-10.png" id="30" name="Picture"/>
                           <pic:cNvPicPr>
                             <a:picLocks noChangeArrowheads="1" noChangeAspect="1"/>
                           </pic:cNvPicPr>
                         </pic:nvPicPr>
                         <pic:blipFill>
-                          <a:blip r:embed="rId26"/>
+                          <a:blip r:embed="rId28"/>
                           <a:stretch>
                             <a:fillRect/>
                           </a:stretch>
@@ -1330,7 +1396,7 @@
                         <pic:spPr bwMode="auto">
                           <a:xfrm>
                             <a:off x="0" y="0"/>
-                            <a:ext cx="5969000" cy="3140748"/>
+                            <a:ext cx="5969000" cy="2778864"/>
                           </a:xfrm>
                           <a:prstGeom prst="rect">
                             <a:avLst/>
@@ -1362,7 +1428,7 @@
               <w:t xml:space="preserve">Figure 1: Distributed recycling via additive manufacturing. Source</w:t>
             </w:r>
           </w:p>
-          <w:bookmarkEnd w:id="29"/>
+          <w:bookmarkEnd w:id="31"/>
         </w:tc>
       </w:tr>
     </w:tbl>
@@ -1371,7 +1437,28 @@
         <w:pStyle w:val="Corpsdetexte"/>
       </w:pPr>
       <w:r>
-        <w:t xml:space="preserve">To appreciate the ground-breaking scientific nature of this idea, let me state that the plastic production increased at compound annual growth rate of 8.4%, passing from</w:t>
+        <w:t xml:space="preserve">To appreciate the ground-breaking scientific nature of this idea, let me state that historically, the plastic recycling has been oriented to centralized facilities in order to take advantage of economies of scale through the production of low-value products.</w:t>
+      </w:r>
+      <w:r>
+        <w:t xml:space="preserve"> </w:t>
+      </w:r>
+      <w:r>
+        <w:t xml:space="preserve">However, it is proved to be an expensive process due to the inherent separate collection, transportation, processing and remanufacturing</w:t>
+      </w:r>
+      <w:r>
+        <w:t xml:space="preserve"> </w:t>
+      </w:r>
+      <w:r>
+        <w:t xml:space="preserve">[@Hopewell2009; @Singh2017b]</w:t>
+      </w:r>
+      <w:r>
+        <w:t xml:space="preserve">.</w:t>
+      </w:r>
+      <w:r>
+        <w:t xml:space="preserve"> </w:t>
+      </w:r>
+      <w:r>
+        <w:t xml:space="preserve">Plastic production increased at compound annual growth rate of 8.4%, passing from</w:t>
       </w:r>
       <w:r>
         <w:t xml:space="preserve"> </w:t>
@@ -1411,7 +1498,7 @@
         <w:t xml:space="preserve"> </w:t>
       </w:r>
       <w:r>
-        <w:t xml:space="preserve">in 2019, but about 9% have been recycled while 79% was accumulated in landfills or the natural environment</w:t>
+        <w:t xml:space="preserve">in 2019, but the statistics proves that only 9% have been recycled while 79% was accumulated in landfills or the natural environment</w:t>
       </w:r>
       <w:r>
         <w:t xml:space="preserve"> </w:t>
@@ -1426,29 +1513,20 @@
         <w:t xml:space="preserve"> </w:t>
       </w:r>
       <w:r>
-        <w:t xml:space="preserve">Historically, the plastic recycling has been oriented to centralized facilities in order to take advantage of economies of scale through the production of low-value products.</w:t>
-      </w:r>
-      <w:r>
-        <w:t xml:space="preserve"> </w:t>
-      </w:r>
-      <w:r>
-        <w:t xml:space="preserve">However, it is proved to be an expensive process due to the inherent separate collection, transportation, processing and remanufacturing</w:t>
-      </w:r>
-      <w:r>
-        <w:t xml:space="preserve"> </w:t>
-      </w:r>
-      <w:r>
-        <w:t xml:space="preserve">[@Hopewell2009; @Singh2017b]</w:t>
+        <w:rPr>
+          <w:bCs/>
+          <w:b/>
+        </w:rPr>
+        <w:t xml:space="preserve">We need other paradigm to tackle this wicked problem</w:t>
       </w:r>
       <w:r>
         <w:t xml:space="preserve">.</w:t>
       </w:r>
-      <w:r>
-        <w:t xml:space="preserve"> </w:t>
-      </w:r>
-      <w:r>
-        <w:t xml:space="preserve"> </w:t>
-      </w:r>
+    </w:p>
+    <w:p>
+      <w:pPr>
+        <w:pStyle w:val="Corpsdetexte"/>
+      </w:pPr>
       <w:r>
         <w:t xml:space="preserve">On the other hand, DRAM can starts with local plastic waste that is produced everywhere from packaging to broken products (</w:t>
       </w:r>
@@ -1485,7 +1563,7 @@
         <w:t xml:space="preserve"> </w:t>
       </w:r>
       <w:r>
-        <w:t xml:space="preserve">The raw material for FFF can be manufactured economically using distributed means with a waste plastic extruder (often called a</w:t>
+        <w:t xml:space="preserve">The raw material for filament feedstock can be manufactured economically using distributed means such as waste plastic extruder (often called a</w:t>
       </w:r>
       <w:r>
         <w:t xml:space="preserve"> </w:t>
@@ -1509,7 +1587,7 @@
         <w:t xml:space="preserve"> </w:t>
       </w:r>
       <w:r>
-        <w:t xml:space="preserve">for mono or composite materials (</w:t>
+        <w:t xml:space="preserve">for mono-materials (</w:t>
       </w:r>
       <w:r>
         <w:rPr>
@@ -1582,7 +1660,7 @@
         <w:t xml:space="preserve"> </w:t>
       </w:r>
       <w:r>
-        <w:t xml:space="preserve">for larger object</w:t>
+        <w:t xml:space="preserve">for larger objects (60X60cm) using opeen hardware</w:t>
       </w:r>
       <w:r>
         <w:t xml:space="preserve"> </w:t>
@@ -1596,11 +1674,9 @@
       <w:r>
         <w:t xml:space="preserve"> </w:t>
       </w:r>
-    </w:p>
-    <w:p>
-      <w:pPr>
-        <w:pStyle w:val="Corpsdetexte"/>
-      </w:pPr>
+      <w:r>
+        <w:t xml:space="preserve"> </w:t>
+      </w:r>
       <w:r>
         <w:t xml:space="preserve">Distributed recycling fits into the circular economy paradigm</w:t>
       </w:r>
@@ -1635,7 +1711,7 @@
         <w:t xml:space="preserve"> </w:t>
       </w:r>
       <w:r>
-        <w:t xml:space="preserve">Additionaly, open-source investment should result in an extremely high return on investment (ROI)</w:t>
+        <w:t xml:space="preserve">Additionally, open-source investment should result in an extremely high return on investment (ROI)</w:t>
       </w:r>
       <w:r>
         <w:t xml:space="preserve">[@Pearce2020a]</w:t>
@@ -1650,63 +1726,31 @@
         <w:t xml:space="preserve">This makes distributed recycling environmentally superior to other methods of plastic recycling systems.</w:t>
       </w:r>
     </w:p>
-    <w:p>
-      <w:pPr>
-        <w:pStyle w:val="Corpsdetexte"/>
-      </w:pPr>
-      <w:r>
-        <w:t xml:space="preserve"> </w:t>
-      </w:r>
-      <w:r>
-        <w:t xml:space="preserve">However, I realized that the global system maturity is ambiguous given that not all the value chain for the implementation of a community-driven of plastic recycling are matured</w:t>
-      </w:r>
-      <w:r>
-        <w:t xml:space="preserve"> </w:t>
-      </w:r>
-      <w:r>
-        <w:t xml:space="preserve">[@CruzSanchez2020]</w:t>
-      </w:r>
-      <w:r>
-        <w:t xml:space="preserve">.</w:t>
-      </w:r>
-      <w:r>
-        <w:t xml:space="preserve"> </w:t>
-      </w:r>
-      <w:r>
-        <w:t xml:space="preserve"> </w:t>
-      </w:r>
-      <w:r>
-        <w:t xml:space="preserve">Major efforts in the scientific literature have been only concentrated in the materials and technical validation.</w:t>
-      </w:r>
-      <w:r>
-        <w:br/>
-      </w:r>
-      <w:r>
-        <w:t xml:space="preserve">However, the system validation remains to be difficult to implement.</w:t>
-      </w:r>
-      <w:r>
-        <w:t xml:space="preserve"> </w:t>
-      </w:r>
-      <w:r>
-        <w:t xml:space="preserve">More important, the analysis of the holistic impact that this process can have in the context of a city remains not well understood.</w:t>
-      </w:r>
-      <w:r>
-        <w:t xml:space="preserve"> </w:t>
-      </w:r>
-      <w:r>
-        <w:t xml:space="preserve"> </w:t>
-      </w:r>
-      <w:r>
-        <w:t xml:space="preserve">In the framework of a EUH2020 project called INEDIT</w:t>
-      </w:r>
-      <w:r>
-        <w:rPr>
-          <w:rStyle w:val="Appelnotedebasdep"/>
-        </w:rPr>
-        <w:footnoteReference w:id="30"/>
-      </w:r>
-      <w:r>
-        <w:t xml:space="preserve">, I have been leading the implementation of the</w:t>
+    <w:bookmarkEnd w:id="32"/>
+    <w:bookmarkStart w:id="33" w:name="X3bed7713c2b58fbbb4a2473a3366633b23d98f7"/>
+    <w:p>
+      <w:pPr>
+        <w:pStyle w:val="Titre3"/>
+      </w:pPr>
+      <w:r>
+        <w:t xml:space="preserve">The scientific problem: Connect the dots of City-Product-Recycling nexus.</w:t>
+      </w:r>
+    </w:p>
+    <w:p>
+      <w:pPr>
+        <w:pStyle w:val="FirstParagraph"/>
+      </w:pPr>
+      <w:r>
+        <w:t xml:space="preserve"> </w:t>
+      </w:r>
+      <w:r>
+        <w:t xml:space="preserve">Major efforts in the DRAM scientific literature have been only concentrated in the materials and technical validation in laboratory conditions.</w:t>
+      </w:r>
+      <w:r>
+        <w:t xml:space="preserve"> </w:t>
+      </w:r>
+      <w:r>
+        <w:t xml:space="preserve">However,</w:t>
       </w:r>
       <w:r>
         <w:t xml:space="preserve"> </w:t>
@@ -1716,204 +1760,81 @@
           <w:iCs/>
           <w:i/>
         </w:rPr>
-        <w:t xml:space="preserve">Green Fablab</w:t>
-      </w:r>
-      <w:r>
-        <w:t xml:space="preserve"> </w:t>
-      </w:r>
-      <w:r>
-        <w:t xml:space="preserve">demostrator inside the third place called Octroi-Nancy Association</w:t>
-      </w:r>
-      <w:r>
-        <w:t xml:space="preserve"> </w:t>
+        <w:t xml:space="preserve">the holistic impact that distributed recycling can have in the context of an urban city suffers from the critical uncertainty of its relevance in implementation and (e)valuation affecting the support and monitoring of this urban strategy</w:t>
+      </w:r>
+      <w:r>
+        <w:t xml:space="preserve">.</w:t>
+      </w:r>
+      <w:r>
+        <w:t xml:space="preserve"> </w:t>
+      </w:r>
+      <w:r>
+        <w:t xml:space="preserve">From the urban planning perspective, there are not methodological tools to (e)valuate (to see the impact but also to see the worth) of possible distributed plastic networks supported by the open source.</w:t>
+      </w:r>
+      <w:r>
+        <w:t xml:space="preserve"> </w:t>
+      </w:r>
+      <w:r>
+        <w:t xml:space="preserve">Indeed, a community-driven of plastic recycling remains in the makers, Fablabs spheres where the competences and values may from the general public.</w:t>
+      </w:r>
+      <w:r>
+        <w:t xml:space="preserve"> </w:t>
+      </w:r>
+      <w:r>
+        <w:t xml:space="preserve">A system validation is needed to possible understand the pertinent scale that his approach can take in urban settlements and to show the limits that can entail (Jevons Paradox</w:t>
+      </w:r>
+      <w:r>
+        <w:t xml:space="preserve"> </w:t>
+      </w:r>
+      <w:r>
+        <w:t xml:space="preserve">[@giampietro2018]</w:t>
+      </w:r>
+      <w:r>
+        <w:t xml:space="preserve">, Waste-Resource Paradox</w:t>
+      </w:r>
+      <w:r>
+        <w:t xml:space="preserve"> </w:t>
+      </w:r>
+      <w:r>
+        <w:t xml:space="preserve">[@Greer2021]</w:t>
+      </w:r>
+      <w:r>
+        <w:t xml:space="preserve">).</w:t>
+      </w:r>
+    </w:p>
+    <w:p>
+      <w:pPr>
+        <w:pStyle w:val="Corpsdetexte"/>
+      </w:pPr>
+    </w:p>
+    <w:bookmarkEnd w:id="33"/>
+    <w:bookmarkStart w:id="37" w:name="X81bcb545a70a716f7073ac487f45a5c1636b5e4"/>
+    <w:p>
+      <w:pPr>
+        <w:pStyle w:val="Titre3"/>
+      </w:pPr>
+      <w:r>
+        <w:t xml:space="preserve">First insigths towards a systemic analysis.</w:t>
+      </w:r>
+    </w:p>
+    <w:p>
+      <w:pPr>
+        <w:pStyle w:val="FirstParagraph"/>
+      </w:pPr>
+      <w:r>
+        <w:t xml:space="preserve"> </w:t>
+      </w:r>
+      <w:r>
+        <w:t xml:space="preserve">In the framework of a EUH2020 project called INEDIT</w:t>
       </w:r>
       <w:r>
         <w:rPr>
           <w:rStyle w:val="Appelnotedebasdep"/>
         </w:rPr>
-        <w:footnoteReference w:id="31"/>
-      </w:r>
-      <w:r>
-        <w:t xml:space="preserve"> </w:t>
-      </w:r>
-      <w:r>
-        <w:t xml:space="preserve">since November 2021</w:t>
-      </w:r>
-      <w:r>
-        <w:rPr>
-          <w:rStyle w:val="Appelnotedebasdep"/>
-        </w:rPr>
-        <w:footnoteReference w:id="32"/>
-      </w:r>
-      <w:r>
-        <w:t xml:space="preserve">.</w:t>
-      </w:r>
-      <w:r>
-        <w:t xml:space="preserve"> </w:t>
-      </w:r>
-      <w:r>
-        <w:t xml:space="preserve"> </w:t>
-      </w:r>
-      <w:r>
-        <w:t xml:space="preserve">INEDIT project aims to create an ecosystem to transform the DYI practices largely documented in FabLabs/Hacker/Maker spaces into a professional approach called Do-It-Together to capitalise on the knowledge, creativity and ideas of design and engineering.</w:t>
-      </w:r>
-      <w:r>
-        <w:t xml:space="preserve"> </w:t>
-      </w:r>
-      <w:r>
-        <w:t xml:space="preserve">The Green Fablab is a distributed recycling demostrator that that use living lab approach</w:t>
-      </w:r>
-      <w:r>
-        <w:t xml:space="preserve">[@tyl2021; @compagnucci2020a]</w:t>
-      </w:r>
-      <w:r>
-        <w:t xml:space="preserve"> </w:t>
-      </w:r>
-      <w:r>
-        <w:t xml:space="preserve">to experiment in real conditions with citizens, final users and large general public.</w:t>
-      </w:r>
-      <w:r>
-        <w:t xml:space="preserve"> </w:t>
-      </w:r>
-      <w:r>
-        <w:t xml:space="preserve">This experiment is enframed as a design for sustainability at a socio-technical system level</w:t>
-      </w:r>
-      <w:r>
-        <w:t xml:space="preserve">[@Ceschin2016]</w:t>
-      </w:r>
-      <w:r>
-        <w:t xml:space="preserve">.</w:t>
-      </w:r>
-      <w:r>
-        <w:t xml:space="preserve"> </w:t>
-      </w:r>
-      <w:r>
-        <w:t xml:space="preserve"> </w:t>
-      </w:r>
-      <w:r>
-        <w:t xml:space="preserve">We have collected and recycling around 100kg of plastic waste for the pedagogical and architectural uses given the fact that we are connected with a creative ecosystem of designers and makers participatin in the Octroi-Nancy projet.</w:t>
-      </w:r>
-      <w:r>
-        <w:t xml:space="preserve"> </w:t>
-      </w:r>
-      <w:r>
-        <w:t xml:space="preserve"> </w:t>
-      </w:r>
-      <w:r>
-        <w:t xml:space="preserve">This hands-on experience confirms the literature that a new recycled resources industry is starting to conceived inside the cities</w:t>
-      </w:r>
-      <w:r>
-        <w:t xml:space="preserve"> </w:t>
-      </w:r>
-      <w:r>
-        <w:t xml:space="preserve">[@wang2019b]</w:t>
-      </w:r>
-      <w:r>
-        <w:t xml:space="preserve">.</w:t>
-      </w:r>
-      <w:r>
-        <w:t xml:space="preserve"> </w:t>
-      </w:r>
-      <w:r>
-        <w:t xml:space="preserve">This industry is seen as driver consists of a series of activities related to recycled resources – e.g., recycling, refining, remanufacturing, etc. – aspiring to mitigate the negative externality caused by the linear economy.</w:t>
-      </w:r>
-      <w:r>
-        <w:t xml:space="preserve"> </w:t>
-      </w:r>
-      <w:r>
-        <w:t xml:space="preserve"> </w:t>
-      </w:r>
-      <w:r>
-        <w:t xml:space="preserve">The sustainable development of the RRI has thus been highlighted on many countries’ agendas to promote the circular society</w:t>
-      </w:r>
-      <w:r>
-        <w:t xml:space="preserve"> </w:t>
-      </w:r>
-      <w:r>
-        <w:t xml:space="preserve">[@leipold2021; @hobson2021;@jaeger-erben2021a]</w:t>
-      </w:r>
-      <w:r>
-        <w:t xml:space="preserve">, as well as the goals of carbon peak and carbon neutralization.</w:t>
-      </w:r>
-      <w:r>
-        <w:t xml:space="preserve"> </w:t>
-      </w:r>
-      <w:r>
-        <w:t xml:space="preserve"> </w:t>
-      </w:r>
-      <w:r>
-        <w:t xml:space="preserve">In the case of plastic waste, the main difficulty remains to make affordable the use of new secondary material applicability by the industry</w:t>
-      </w:r>
-      <w:r>
-        <w:t xml:space="preserve"> </w:t>
-      </w:r>
-      <w:r>
-        <w:t xml:space="preserve">[@klotz2022]</w:t>
-      </w:r>
-      <w:r>
-        <w:t xml:space="preserve">, but more profoundly, how these socio-technical experiments will interact with the urban planning process and policymaking to make concrete the ambition of circular economy inside the urban and regional settlements.</w:t>
-      </w:r>
-    </w:p>
-    <w:bookmarkEnd w:id="33"/>
-    <w:bookmarkStart w:id="34" w:name="ambition-objectives"/>
-    <w:p>
-      <w:pPr>
-        <w:pStyle w:val="Titre2"/>
-      </w:pPr>
-      <w:r>
-        <w:t xml:space="preserve">2. Ambition &amp; objectives</w:t>
-      </w:r>
-    </w:p>
-    <w:p>
-      <w:pPr>
-        <w:pStyle w:val="FirstParagraph"/>
-      </w:pPr>
-      <w:r>
-        <w:t xml:space="preserve">The material’ rarefaction</w:t>
-      </w:r>
-      <w:r>
-        <w:t xml:space="preserve"> </w:t>
-      </w:r>
-      <w:r>
-        <w:t xml:space="preserve">[@hultman2021]</w:t>
-      </w:r>
-      <w:r>
-        <w:t xml:space="preserve">, the need for ecological integration of manufacturing systems</w:t>
-      </w:r>
-      <w:r>
-        <w:t xml:space="preserve"> </w:t>
-      </w:r>
-      <w:r>
-        <w:t xml:space="preserve">[@Bakshi2015; @Saladini2018; @Bakshi2019a]</w:t>
-      </w:r>
-      <w:r>
-        <w:t xml:space="preserve"> </w:t>
-      </w:r>
-      <w:r>
-        <w:t xml:space="preserve">and for the urban resilience</w:t>
-      </w:r>
-      <w:r>
-        <w:t xml:space="preserve"> </w:t>
-      </w:r>
-      <w:r>
-        <w:t xml:space="preserve">[@xu2021e]</w:t>
-      </w:r>
-      <w:r>
-        <w:t xml:space="preserve"> </w:t>
-      </w:r>
-      <w:r>
-        <w:t xml:space="preserve">calls for pushing forward the boundaries of knowledge of the urban production systems to unleash a sustainability transition towards circular economy.</w:t>
-      </w:r>
-      <w:r>
-        <w:t xml:space="preserve"> </w:t>
-      </w:r>
-    </w:p>
-    <w:p>
-      <w:pPr>
-        <w:pStyle w:val="Corpsdetexte"/>
-      </w:pPr>
-      <w:r>
-        <w:t xml:space="preserve">Therefore, the main objective of this project is</w:t>
+        <w:footnoteReference w:id="34"/>
+      </w:r>
+      <w:r>
+        <w:t xml:space="preserve">, I have been leading the implementation of the</w:t>
       </w:r>
       <w:r>
         <w:t xml:space="preserve"> </w:t>
@@ -1923,65 +1844,220 @@
           <w:bCs/>
           <w:b/>
         </w:rPr>
-        <w:t xml:space="preserve">to establish a systemic methodological blueprint to fully understand how to design, implement and (e)valuate circular production systems at the urban territory based on the</w:t>
+        <w:t xml:space="preserve">Green Fablab</w:t>
+      </w:r>
+      <w:r>
+        <w:t xml:space="preserve"> </w:t>
+      </w:r>
+      <w:r>
+        <w:t xml:space="preserve">demostrator inside the third place called Octroi-Nancy Association</w:t>
+      </w:r>
+      <w:r>
+        <w:t xml:space="preserve"> </w:t>
+      </w:r>
+      <w:r>
+        <w:rPr>
+          <w:rStyle w:val="Appelnotedebasdep"/>
+        </w:rPr>
+        <w:footnoteReference w:id="35"/>
+      </w:r>
+      <w:r>
+        <w:t xml:space="preserve"> </w:t>
+      </w:r>
+      <w:r>
+        <w:t xml:space="preserve">since November 2021</w:t>
+      </w:r>
+      <w:r>
+        <w:rPr>
+          <w:rStyle w:val="Appelnotedebasdep"/>
+        </w:rPr>
+        <w:footnoteReference w:id="36"/>
+      </w:r>
+      <w:r>
+        <w:t xml:space="preserve">.</w:t>
+      </w:r>
+      <w:r>
+        <w:t xml:space="preserve"> </w:t>
+      </w:r>
+      <w:r>
+        <w:t xml:space="preserve"> </w:t>
+      </w:r>
+      <w:r>
+        <w:t xml:space="preserve">INEDIT project aims to create an ecosystem to transform the DYI practices largely documented in FabLabs/Hacker/Maker spaces into a professional approach called Do-It-Together to capitalise on the knowledge, creativity and ideas of design and engineering.</w:t>
+      </w:r>
+      <w:r>
+        <w:t xml:space="preserve"> </w:t>
+      </w:r>
+      <w:r>
+        <w:t xml:space="preserve">The Green Fablab is a distributed recycling demonstrator that use living lab approach</w:t>
+      </w:r>
+      <w:r>
+        <w:t xml:space="preserve">[@tyl2021; @compagnucci2020a]</w:t>
+      </w:r>
+      <w:r>
+        <w:t xml:space="preserve"> </w:t>
+      </w:r>
+      <w:r>
+        <w:t xml:space="preserve">to experiment in real conditions with citizens, final users and large general public.</w:t>
+      </w:r>
+      <w:r>
+        <w:t xml:space="preserve"> </w:t>
+      </w:r>
+      <w:r>
+        <w:t xml:space="preserve">This experiment is enframed as a design for sustainability at a socio-technical system level</w:t>
+      </w:r>
+      <w:r>
+        <w:t xml:space="preserve">[@Ceschin2016]</w:t>
+      </w:r>
+      <w:r>
+        <w:t xml:space="preserve">.</w:t>
+      </w:r>
+      <w:r>
+        <w:t xml:space="preserve"> </w:t>
+      </w:r>
+      <w:r>
+        <w:t xml:space="preserve"> </w:t>
+      </w:r>
+      <w:r>
+        <w:t xml:space="preserve">We have collected and recycling around 100kg of plastic waste for the pedagogical and architectural uses given the fact that we are connected with a creative ecosystem of designers and makers participatin in the Octroi-Nancy projet.</w:t>
+      </w:r>
+      <w:r>
+        <w:t xml:space="preserve"> </w:t>
+      </w:r>
+      <w:r>
+        <w:t xml:space="preserve"> </w:t>
+      </w:r>
+      <w:r>
+        <w:t xml:space="preserve">This hands-on experience confirms the literature that a new recycled resources industry is starting to conceived inside the cities</w:t>
+      </w:r>
+      <w:r>
+        <w:t xml:space="preserve"> </w:t>
+      </w:r>
+      <w:r>
+        <w:t xml:space="preserve">[@wang2019b]</w:t>
+      </w:r>
+      <w:r>
+        <w:t xml:space="preserve">.</w:t>
+      </w:r>
+      <w:r>
+        <w:t xml:space="preserve"> </w:t>
+      </w:r>
+      <w:r>
+        <w:t xml:space="preserve">This industry is seen as driver consists of a series of activities related to recycled resources – e.g., recycling, refining, remanufacturing, etc. – aspiring to mitigate the negative externality caused by the linear economy.</w:t>
+      </w:r>
+      <w:r>
+        <w:t xml:space="preserve"> </w:t>
+      </w:r>
+      <w:r>
+        <w:t xml:space="preserve"> </w:t>
+      </w:r>
+      <w:r>
+        <w:t xml:space="preserve">More deep insigths seeks to promote towards a circular society</w:t>
+      </w:r>
+      <w:r>
+        <w:t xml:space="preserve"> </w:t>
+      </w:r>
+      <w:r>
+        <w:t xml:space="preserve">[@leipold2021; @hobson2021;@jaeger-erben2021a]</w:t>
+      </w:r>
+      <w:r>
+        <w:t xml:space="preserve">.</w:t>
+      </w:r>
+      <w:r>
+        <w:t xml:space="preserve"> </w:t>
+      </w:r>
+      <w:r>
+        <w:t xml:space="preserve"> </w:t>
+      </w:r>
+      <w:r>
+        <w:t xml:space="preserve">In the case of plastic waste, the main difficulty remains to make affordable the use of new secondary material applicability by the industry</w:t>
+      </w:r>
+      <w:r>
+        <w:t xml:space="preserve"> </w:t>
+      </w:r>
+      <w:r>
+        <w:t xml:space="preserve">[@klotz2022]</w:t>
+      </w:r>
+      <w:r>
+        <w:t xml:space="preserve">, but more profoundly, how these new socio-technical technical systems will interact with the urban planning process and policymaking to make concrete the ambition of circularity inside the urban settlements.</w:t>
+      </w:r>
+    </w:p>
+    <w:bookmarkEnd w:id="37"/>
+    <w:bookmarkStart w:id="38" w:name="ambition-objectives"/>
+    <w:p>
+      <w:pPr>
+        <w:pStyle w:val="Titre2"/>
+      </w:pPr>
+      <w:r>
+        <w:t xml:space="preserve">2. Ambition &amp; objectives</w:t>
+      </w:r>
+    </w:p>
+    <w:p>
+      <w:pPr>
+        <w:pStyle w:val="FirstParagraph"/>
+      </w:pPr>
+      <w:r>
+        <w:t xml:space="preserve">The material’ rarefaction</w:t>
+      </w:r>
+      <w:r>
+        <w:t xml:space="preserve"> </w:t>
+      </w:r>
+      <w:r>
+        <w:t xml:space="preserve">[@hultman2021]</w:t>
+      </w:r>
+      <w:r>
+        <w:t xml:space="preserve">, the need for ecological integration of manufacturing systems</w:t>
+      </w:r>
+      <w:r>
+        <w:t xml:space="preserve"> </w:t>
+      </w:r>
+      <w:r>
+        <w:t xml:space="preserve">[@Bakshi2015; @Saladini2018; @Bakshi2019a]</w:t>
+      </w:r>
+      <w:r>
+        <w:t xml:space="preserve"> </w:t>
+      </w:r>
+      <w:r>
+        <w:t xml:space="preserve">and the urban resilience</w:t>
+      </w:r>
+      <w:r>
+        <w:t xml:space="preserve"> </w:t>
+      </w:r>
+      <w:r>
+        <w:t xml:space="preserve">[@xu2021e]</w:t>
+      </w:r>
+      <w:r>
+        <w:t xml:space="preserve"> </w:t>
+      </w:r>
+      <w:r>
+        <w:t xml:space="preserve">calls for pushing forward the boundaries of knowledge of the design of urban production systems to unleash a sustainability transition.</w:t>
+      </w:r>
+      <w:r>
+        <w:t xml:space="preserve"> </w:t>
+      </w:r>
+    </w:p>
+    <w:p>
+      <w:pPr>
+        <w:pStyle w:val="Corpsdetexte"/>
+      </w:pPr>
+      <w:r>
+        <w:t xml:space="preserve">Therefore, the main objective of this project is</w:t>
+      </w:r>
+      <w:r>
+        <w:t xml:space="preserve"> </w:t>
       </w:r>
       <w:r>
         <w:rPr>
           <w:bCs/>
           <w:b/>
         </w:rPr>
-        <w:t xml:space="preserve"> </w:t>
-      </w:r>
-      <w:r>
-        <w:rPr>
-          <w:iCs/>
-          <w:i/>
-          <w:bCs/>
-          <w:b/>
-        </w:rPr>
-        <w:t xml:space="preserve">“</w:t>
-      </w:r>
-      <w:r>
-        <w:rPr>
-          <w:iCs/>
-          <w:i/>
-          <w:bCs/>
-          <w:b/>
-        </w:rPr>
-        <w:t xml:space="preserve">Design Global / Manufacturing local</w:t>
-      </w:r>
-      <w:r>
-        <w:rPr>
-          <w:iCs/>
-          <w:i/>
-          <w:bCs/>
-          <w:b/>
-        </w:rPr>
-        <w:t xml:space="preserve">”</w:t>
-      </w:r>
-      <w:r>
-        <w:rPr>
-          <w:bCs/>
-          <w:b/>
-        </w:rPr>
-        <w:t xml:space="preserve"> </w:t>
-      </w:r>
-      <w:r>
-        <w:rPr>
-          <w:bCs/>
-          <w:b/>
-        </w:rPr>
-        <w:t xml:space="preserve">principles</w:t>
-      </w:r>
-      <w:r>
-        <w:rPr>
-          <w:bCs/>
-          <w:b/>
-        </w:rPr>
-        <w:t xml:space="preserve"> </w:t>
+        <w:t xml:space="preserve">to establish a systemic methodological blueprint to fully understand how to design, implement and (e)valuate urban distributed recycling systems based on the Open Source Appropriate technologies</w:t>
       </w:r>
       <w:r>
         <w:t xml:space="preserve">.</w:t>
+      </w:r>
+      <w:r>
+        <w:t xml:space="preserve"> </w:t>
       </w:r>
       <w:r>
         <w:t xml:space="preserve"> </w:t>
@@ -2005,9 +2081,13 @@
           <w:ilvl w:val="0"/>
           <w:numId w:val="1001"/>
         </w:numPr>
-      </w:pPr>
-      <w:r>
-        <w:t xml:space="preserve">The scientific understanding of the design of socio-technical configurations of convivial production/recycling systems as a resilience strategy in urban settlements.</w:t>
+        <w:pStyle w:val="Compact"/>
+      </w:pPr>
+      <w:r>
+        <w:t xml:space="preserve">The scientific understanding of the design of socio-technical configurations of urban production systems based on distributed plastic recycling as resilience strategy.</w:t>
+      </w:r>
+      <w:r>
+        <w:br/>
       </w:r>
     </w:p>
     <w:p>
@@ -2016,9 +2096,10 @@
           <w:ilvl w:val="0"/>
           <w:numId w:val="1001"/>
         </w:numPr>
-      </w:pPr>
-      <w:r>
-        <w:t xml:space="preserve">Holistic and pluralistic (e)valuation of the open source appropriate technologies, practices and potential innovation as assets for urban territorial development.</w:t>
+        <w:pStyle w:val="Compact"/>
+      </w:pPr>
+      <w:r>
+        <w:t xml:space="preserve">Holistic and pluralistic (e)valuation of the open source appropriate technologies and design as assets for urban territorial development.</w:t>
       </w:r>
     </w:p>
     <w:p>
@@ -2026,7 +2107,36 @@
         <w:pStyle w:val="FirstParagraph"/>
       </w:pPr>
       <w:r>
-        <w:t xml:space="preserve">Table XX presents an outline of the three major layers to consider in these project.</w:t>
+        <w:t xml:space="preserve">I aims further develop the distributed recycling three major layers and the boundaries objects to connect them the as illustrated in figure</w:t>
+      </w:r>
+      <w:r>
+        <w:t xml:space="preserve"> </w:t>
+      </w:r>
+      <w:r>
+        <w:t xml:space="preserve"> </w:t>
+      </w:r>
+      <w:r>
+        <w:t xml:space="preserve">(1) technical layer</w:t>
+      </w:r>
+      <w:r>
+        <w:t xml:space="preserve"> </w:t>
+      </w:r>
+      <w:r>
+        <w:t xml:space="preserve">(2) urban layer</w:t>
+      </w:r>
+      <w:r>
+        <w:t xml:space="preserve"> </w:t>
+      </w:r>
+      <w:r>
+        <w:t xml:space="preserve">(3) Evaluation layer.</w:t>
+      </w:r>
+    </w:p>
+    <w:p>
+      <w:pPr>
+        <w:pStyle w:val="Corpsdetexte"/>
+      </w:pPr>
+      <w:r>
+        <w:t xml:space="preserve">Based on that, table XX presents an outline of the research question of the three major layers to consider in this project.</w:t>
       </w:r>
     </w:p>
     <w:tbl>
@@ -2079,7 +2189,7 @@
               <w:jc w:val="left"/>
             </w:pPr>
             <w:r>
-              <w:t xml:space="preserve">How to dimension production systems to be consistent with the resources and materials (first and second hand) considered as local ?</w:t>
+              <w:t xml:space="preserve">How to dimension production systems to be consistent with the resources and materials (recycled plastics) (first and second hand) considered as local ?</w:t>
             </w:r>
           </w:p>
           <w:p>
@@ -2115,7 +2225,7 @@
               <w:jc w:val="left"/>
             </w:pPr>
             <w:r>
-              <w:t xml:space="preserve">How to identify the opportunities and barriers from a social, technological, political and legal point of view for the implementation of an urban production network?</w:t>
+              <w:t xml:space="preserve">How to identify the opportunities and barriers from a social, technological, political and legal point of view for the implementation of an urban production/recycling network?</w:t>
             </w:r>
           </w:p>
           <w:p>
@@ -2151,7 +2261,7 @@
               <w:jc w:val="left"/>
             </w:pPr>
             <w:r>
-              <w:t xml:space="preserve">How would the implementation of urban production systems affect the functional blocks of an urban territory?</w:t>
+              <w:t xml:space="preserve">In what extend the implementation of urban production systems affect the functional blocks of an urban territory?</w:t>
             </w:r>
           </w:p>
         </w:tc>
@@ -2208,7 +2318,7 @@
               <w:jc w:val="left"/>
             </w:pPr>
             <w:r>
-              <w:t xml:space="preserve">How to design a technodiversity baseline based on open source appropriate technologies (OSAT) for distributed and circular production?</w:t>
+              <w:t xml:space="preserve">How to design a technodiversity baseline based on open source appropriate technologies (OSAT) for distributed recycling?</w:t>
             </w:r>
           </w:p>
           <w:p>
@@ -2324,7 +2434,7 @@
                 <w:bCs/>
                 <w:b/>
               </w:rPr>
-              <w:t xml:space="preserve">Challenge 3: Pluralistic (e)valuation of circular and urban production systems.</w:t>
+              <w:t xml:space="preserve">Challenge 3: Pluralistic (e)valuation of distributed recycling units and networks.</w:t>
             </w:r>
           </w:p>
         </w:tc>
@@ -2337,7 +2447,7 @@
               <w:jc w:val="left"/>
             </w:pPr>
             <w:r>
-              <w:t xml:space="preserve">In order to (e)valuate in a pluralistic way the development and implementation of urban production units, some relevant questions are the following:</w:t>
+              <w:t xml:space="preserve">In order to (e)valuate in a pluralistic way the development and implementation of urban distributed units, some relevant questions are the following:</w:t>
             </w:r>
           </w:p>
           <w:p>
@@ -2415,8 +2525,8 @@
         </w:tc>
       </w:tr>
     </w:tbl>
-    <w:bookmarkEnd w:id="34"/>
-    <w:bookmarkStart w:id="35" w:name="an-impact-project"/>
+    <w:bookmarkEnd w:id="38"/>
+    <w:bookmarkStart w:id="39" w:name="an-impact-project"/>
     <w:p>
       <w:pPr>
         <w:pStyle w:val="Titre2"/>
@@ -2431,6 +2541,7 @@
           <w:ilvl w:val="0"/>
           <w:numId w:val="1005"/>
         </w:numPr>
+        <w:pStyle w:val="Compact"/>
       </w:pPr>
       <w:r>
         <w:rPr>
@@ -2439,19 +2550,54 @@
         </w:rPr>
         <w:t xml:space="preserve">Main scientific impacts.</w:t>
       </w:r>
-      <w:r>
-        <w:t xml:space="preserve"> </w:t>
-      </w:r>
-      <w:r>
-        <w:t xml:space="preserve">(1) the breakthrough understating of the implementation and evaluation of the design of sustainability of distributed urban recycling systems</w:t>
-      </w:r>
     </w:p>
     <w:p>
       <w:pPr>
         <w:numPr>
           <w:ilvl w:val="0"/>
-          <w:numId w:val="1005"/>
+          <w:numId w:val="1006"/>
         </w:numPr>
+        <w:pStyle w:val="Compact"/>
+      </w:pPr>
+      <w:r>
+        <w:t xml:space="preserve">This project aims to make a breakthrough ontological contributions on the understanding of the implementation and evaluation of</w:t>
+      </w:r>
+      <w:r>
+        <w:t xml:space="preserve"> </w:t>
+      </w:r>
+      <w:r>
+        <w:rPr>
+          <w:bCs/>
+          <w:b/>
+        </w:rPr>
+        <w:t xml:space="preserve">distributed recycling</w:t>
+      </w:r>
+      <w:r>
+        <w:t xml:space="preserve"> </w:t>
+      </w:r>
+      <w:r>
+        <w:t xml:space="preserve">as a socio-technical unit for urban sustainability transition.</w:t>
+      </w:r>
+    </w:p>
+    <w:p>
+      <w:pPr>
+        <w:numPr>
+          <w:ilvl w:val="0"/>
+          <w:numId w:val="1006"/>
+        </w:numPr>
+        <w:pStyle w:val="Compact"/>
+      </w:pPr>
+      <w:r>
+        <w:t xml:space="preserve">In the sustainable transitions research, This dilemma has evoked significant efforts to move beyond the single-case embracing of irreducible complexity, involving modelling approaches and indicator development. This remains one of the main methodological frontiers for transitions research.</w:t>
+      </w:r>
+    </w:p>
+    <w:p>
+      <w:pPr>
+        <w:numPr>
+          <w:ilvl w:val="0"/>
+          <w:numId w:val="1007"/>
+        </w:numPr>
+        <w:pStyle w:val="Compact"/>
       </w:pPr>
       <w:r>
         <w:rPr>
@@ -2464,12 +2610,18 @@
         <w:t xml:space="preserve"> </w:t>
       </w:r>
       <w:r>
-        <w:t xml:space="preserve">If the expected modeling are confirmed, the outcome of this pproject will allow urban and technical desicion-makers the implementation of local recycling circuits of available plastic waste by means of small, ro distribed recycling socio-technical units.</w:t>
-      </w:r>
-    </w:p>
-    <w:bookmarkEnd w:id="35"/>
-    <w:bookmarkEnd w:id="36"/>
-    <w:bookmarkStart w:id="52" w:name="section-b.-methodology"/>
+        <w:t xml:space="preserve">If the expected results are confirmed, the outcome of this project will allow urban and technical desicion-makers the implementation of local distributed recycling circuits.</w:t>
+      </w:r>
+      <w:r>
+        <w:t xml:space="preserve"> </w:t>
+      </w:r>
+      <w:r>
+        <w:t xml:space="preserve">In the case of this project, the focus is plastic waste. However, we expect that the systemic blueprint can be applicable to other value chains that available plastic waste by means of small, distrubuted recycling socio-technical units for plastic recycling.</w:t>
+      </w:r>
+    </w:p>
+    <w:bookmarkEnd w:id="39"/>
+    <w:bookmarkEnd w:id="40"/>
+    <w:bookmarkStart w:id="59" w:name="section-b.-methodology"/>
     <w:p>
       <w:pPr>
         <w:pStyle w:val="Titre1"/>
@@ -2478,7 +2630,7 @@
         <w:t xml:space="preserve">Section b. Methodology</w:t>
       </w:r>
     </w:p>
-    <w:bookmarkStart w:id="47" w:name="introduction-the-scientific-methodology"/>
+    <w:bookmarkStart w:id="54" w:name="introduction-the-scientific-methodology"/>
     <w:p>
       <w:pPr>
         <w:pStyle w:val="Titre2"/>
@@ -2504,7 +2656,7 @@
         <w:t xml:space="preserve"> </w:t>
       </w:r>
       <w:r>
-        <w:t xml:space="preserve">We recognize appropriate intermediate objectives (Tasks) and we individuate the specific interventions of the members of the research team.</w:t>
+        <w:t xml:space="preserve">We recognize pertinent intermediate objectives (tasks) and we individuate the specific interventions of the members of the research team.</w:t>
       </w:r>
       <w:r>
         <w:t xml:space="preserve"> </w:t>
@@ -2522,7 +2674,7 @@
         <w:t xml:space="preserve"> </w:t>
       </w:r>
       <w:r>
-        <w:t xml:space="preserve">The aim of WP1 is to set a baseline for an integrative and critical analysis of urban territory in the frame of micro-value chains for manufacturing/recycling production.</w:t>
+        <w:t xml:space="preserve">The aim of WP1 is to set a baseline for an integrative and generic analysis of urban territory in the frame of micro-value chains for manufacturing/recycling production.</w:t>
       </w:r>
       <w:r>
         <w:t xml:space="preserve"> </w:t>
@@ -2555,7 +2707,7 @@
         <w:t xml:space="preserve"> </w:t>
       </w:r>
       <w:r>
-        <w:t xml:space="preserve">The WP3 aims to identify a pluralistic (e)valuation framework for the urban closed-loop system network integrating three essential issues: sustainability, resiliency, and agility into a circular economy praxis.</w:t>
+        <w:t xml:space="preserve">The WP3 aims to identify a pluralistic (e)valuation framework for the urban closed-loop system network integrating three essential issues: sustainability, resilience, and agility into a circular economy praxis.</w:t>
       </w:r>
       <w:r>
         <w:t xml:space="preserve"> </w:t>
@@ -2570,7 +2722,13 @@
         <w:t xml:space="preserve"> </w:t>
       </w:r>
       <w:r>
-        <w:t xml:space="preserve">The object is to replicate this analysis in other territories such Chile, in collaboration with Prof. Pavlo Santander at the university of Santiago de Chile, and in Canada with collaboration of Prof. Joshua Pearce at Western University.</w:t>
+        <w:t xml:space="preserve">The object is to replicate this analysis at least in three european territories.</w:t>
+      </w:r>
+      <w:r>
+        <w:t xml:space="preserve"> </w:t>
+      </w:r>
+      <w:r>
+        <w:t xml:space="preserve"> </w:t>
       </w:r>
       <w:r>
         <w:t xml:space="preserve"> </w:t>
@@ -2578,23 +2736,14 @@
       <w:r>
         <w:t xml:space="preserve">Work packages are synthetically detailed hereinafter.</w:t>
       </w:r>
-      <w:r>
-        <w:t xml:space="preserve"> </w:t>
-      </w:r>
-      <w:r>
-        <w:t xml:space="preserve"> </w:t>
-      </w:r>
-      <w:r>
-        <w:t xml:space="preserve">Work packages are synthetically detailed hereinafter.</w:t>
-      </w:r>
-    </w:p>
-    <w:bookmarkStart w:id="40" w:name="X9ed69c2f6b885c00116e840735e91b31e7c80d8"/>
+    </w:p>
+    <w:bookmarkStart w:id="43" w:name="Xb2f20b19f0a9fde739580ecdb5558b729666990"/>
     <w:p>
       <w:pPr>
         <w:pStyle w:val="Titre3"/>
       </w:pPr>
       <w:r>
-        <w:t xml:space="preserve">WP 1: Theoretical baseline on urban value chains</w:t>
+        <w:t xml:space="preserve">WP 1: Theoretical baseline analysis for closed-loop urban value chains</w:t>
       </w:r>
     </w:p>
     <w:p>
@@ -2618,37 +2767,37 @@
         <w:t xml:space="preserve"> </w:t>
       </w:r>
       <w:r>
-        <w:t xml:space="preserve">This WP deals with the development of the needed aid-decision tools to unfold the potentials micro-value chains and exchange flows induced by distributed recycling.</w:t>
-      </w:r>
-      <w:r>
-        <w:t xml:space="preserve"> </w:t>
-      </w:r>
-      <w:r>
-        <w:t xml:space="preserve">This framework is based on the urban spatial analysis and stakeholders characteristics as an entry point.</w:t>
-      </w:r>
-      <w:r>
-        <w:t xml:space="preserve"> </w:t>
-      </w:r>
-      <w:r>
-        <w:t xml:space="preserve"> </w:t>
-      </w:r>
-      <w:r>
-        <w:t xml:space="preserve">In this work package, the major output will be an aid-decision tool to possible be the input for WP2 and WP3.</w:t>
-      </w:r>
-      <w:r>
-        <w:t xml:space="preserve"> </w:t>
-      </w:r>
-      <w:r>
-        <w:t xml:space="preserve">The steps that I will follow to develop aid-decision tool used in this project.</w:t>
-      </w:r>
-    </w:p>
-    <w:bookmarkStart w:id="37" w:name="X08bbdcda87ef48cb0bef0ac9f54632ed40326f8"/>
+        <w:t xml:space="preserve">This WP deals with the theoretical grid analysis to unfold the potentials micro-value chains and exchange flows induced by distributed recycling at urban territories.</w:t>
+      </w:r>
+      <w:r>
+        <w:t xml:space="preserve"> </w:t>
+      </w:r>
+      <w:r>
+        <w:t xml:space="preserve">This framework is based on the urban spatial analysis and stakeholders characteristics as an entry point for the distributed.</w:t>
+      </w:r>
+      <w:r>
+        <w:t xml:space="preserve"> </w:t>
+      </w:r>
+      <w:r>
+        <w:t xml:space="preserve">The distributed recycling considering the different characteristics of urban municipalities.</w:t>
+      </w:r>
+      <w:r>
+        <w:t xml:space="preserve"> </w:t>
+      </w:r>
+      <w:r>
+        <w:t xml:space="preserve"> </w:t>
+      </w:r>
+      <w:r>
+        <w:t xml:space="preserve">In this work package, the major output will be an methodological tool to possible be the input for WP2 and WP3.</w:t>
+      </w:r>
+    </w:p>
+    <w:bookmarkStart w:id="41" w:name="task-1.1-closing-the-data-gap"/>
     <w:p>
       <w:pPr>
         <w:pStyle w:val="Titre4"/>
       </w:pPr>
       <w:r>
-        <w:t xml:space="preserve">Task 1.1: to establish a methodological framework that close the existing data gaps in terms of secondary plastic material availability at the urban level considering its complexity level of revalorization.</w:t>
+        <w:t xml:space="preserve">Task 1.1: Closing the data gap:</w:t>
       </w:r>
     </w:p>
     <w:p>
@@ -2656,25 +2805,20 @@
         <w:pStyle w:val="FirstParagraph"/>
       </w:pPr>
       <w:r>
-        <w:t xml:space="preserve">The monitoring and assessing material consumption and material productivity is critical, both from a macroeconomic perspective —to assess whether sufficient action has been taken, as well as from a local perspective— to support local decision makers in setting new priorities toward long-term objectives</w:t>
-      </w:r>
-      <w:r>
-        <w:t xml:space="preserve"> </w:t>
-      </w:r>
-      <w:r>
-        <w:t xml:space="preserve">[@Bianchi2020]</w:t>
-      </w:r>
-      <w:r>
-        <w:t xml:space="preserve">.</w:t>
-      </w:r>
-      <w:r>
-        <w:t xml:space="preserve"> </w:t>
-      </w:r>
-      <w:r>
-        <w:t xml:space="preserve"> </w:t>
-      </w:r>
-      <w:r>
-        <w:t xml:space="preserve">The goal is to define a</w:t>
+        <w:rPr>
+          <w:bCs/>
+          <w:b/>
+        </w:rPr>
+        <w:t xml:space="preserve">Main objective</w:t>
+      </w:r>
+      <w:r>
+        <w:t xml:space="preserve">:</w:t>
+      </w:r>
+      <w:r>
+        <w:t xml:space="preserve"> </w:t>
+      </w:r>
+      <w:r>
+        <w:t xml:space="preserve">The goal of this task is to define a</w:t>
       </w:r>
       <w:r>
         <w:t xml:space="preserve"> </w:t>
@@ -2690,40 +2834,121 @@
         <w:t xml:space="preserve"> </w:t>
       </w:r>
       <w:r>
-        <w:t xml:space="preserve">index from a quantitative approach and urban metabolism to study resource use in a urban city.</w:t>
-      </w:r>
-      <w:r>
-        <w:t xml:space="preserve"> </w:t>
-      </w:r>
-      <w:r>
-        <w:t xml:space="preserve">This assessment aims to quantify hotspots (availability and level of contamination) based on territorial and footprint indicators and assess scenarios for the design of a recycling closed-loop supply chain.</w:t>
-      </w:r>
-      <w:r>
-        <w:t xml:space="preserve"> </w:t>
-      </w:r>
-      <w:r>
-        <w:t xml:space="preserve">For the case of plastic material, this is particularly relevant given ambitious circularity targets that certain governments have putting in place</w:t>
-      </w:r>
-      <w:r>
-        <w:t xml:space="preserve"> </w:t>
-      </w:r>
-      <w:r>
-        <w:t xml:space="preserve">[@france]</w:t>
-      </w:r>
-      <w:r>
-        <w:t xml:space="preserve"> </w:t>
-      </w:r>
-      <w:r>
-        <w:t xml:space="preserve">due to the their impact.</w:t>
-      </w:r>
-      <w:r>
-        <w:t xml:space="preserve"> </w:t>
-      </w:r>
-      <w:r>
-        <w:t xml:space="preserve"> </w:t>
-      </w:r>
-      <w:r>
-        <w:t xml:space="preserve">The priority is to reveal a list of</w:t>
+        <w:t xml:space="preserve">index from an urban metabolism to study resource use in a urban city.</w:t>
+      </w:r>
+      <w:r>
+        <w:t xml:space="preserve"> </w:t>
+      </w:r>
+      <w:r>
+        <w:t xml:space="preserve">This assessment aims to quantify hotspots (availability vs complexity) based on territorial and footprint indicators and assess scenarios for the design of a recycling closed-loop supply chain.</w:t>
+      </w:r>
+    </w:p>
+    <w:p>
+      <w:pPr>
+        <w:numPr>
+          <w:ilvl w:val="0"/>
+          <w:numId w:val="1008"/>
+        </w:numPr>
+      </w:pPr>
+      <w:r>
+        <w:rPr>
+          <w:bCs/>
+          <w:b/>
+        </w:rPr>
+        <w:t xml:space="preserve">Step 1</w:t>
+      </w:r>
+      <w:r>
+        <w:t xml:space="preserve">: Proposition of a generic territorial diagnostic approach to fully identify relevant recycling actors in the centralized urban waste management systems.</w:t>
+      </w:r>
+    </w:p>
+    <w:p>
+      <w:pPr>
+        <w:numPr>
+          <w:ilvl w:val="0"/>
+          <w:numId w:val="1008"/>
+        </w:numPr>
+      </w:pPr>
+      <w:r>
+        <w:rPr>
+          <w:bCs/>
+          <w:b/>
+        </w:rPr>
+        <w:t xml:space="preserve">Step 2</w:t>
+      </w:r>
+      <w:r>
+        <w:t xml:space="preserve">: Based on a systematic/integrative literature review, establish data baseline on the major barriers stakeholder in the centralized urban waste management systems.</w:t>
+      </w:r>
+      <w:r>
+        <w:t xml:space="preserve"> </w:t>
+      </w:r>
+      <w:r>
+        <w:t xml:space="preserve">and confront the literature with a qualitative methods (e.g. semi-structured interviews) to validate the identified barriers in the recycling system.</w:t>
+      </w:r>
+    </w:p>
+    <w:p>
+      <w:pPr>
+        <w:numPr>
+          <w:ilvl w:val="0"/>
+          <w:numId w:val="1008"/>
+        </w:numPr>
+      </w:pPr>
+      <w:r>
+        <w:rPr>
+          <w:bCs/>
+          <w:b/>
+        </w:rPr>
+        <w:t xml:space="preserve">Step 3</w:t>
+      </w:r>
+      <w:r>
+        <w:t xml:space="preserve">: to establish a methodological framework that close the existing data gaps in terms of secondary plastic material availability at the urban level considering its omplexity level of revalorization.</w:t>
+      </w:r>
+      <w:r>
+        <w:t xml:space="preserve"> </w:t>
+      </w:r>
+      <w:r>
+        <w:t xml:space="preserve"> </w:t>
+      </w:r>
+      <w:r>
+        <w:t xml:space="preserve">The monitoring and assessing material consumption and material productivity is critical, both from a macroeconomic perspective — to assess whether sufficient action has been taken, as well as from a local perspective— to support local decision makers in setting new priorities toward long-term objectives</w:t>
+      </w:r>
+      <w:r>
+        <w:t xml:space="preserve"> </w:t>
+      </w:r>
+      <w:r>
+        <w:t xml:space="preserve">[@Bianchi2020]</w:t>
+      </w:r>
+      <w:r>
+        <w:t xml:space="preserve">.</w:t>
+      </w:r>
+      <w:r>
+        <w:t xml:space="preserve"> </w:t>
+      </w:r>
+      <w:r>
+        <w:t xml:space="preserve"> </w:t>
+      </w:r>
+      <w:r>
+        <w:t xml:space="preserve">For the case of plastic material, this is particularly relevant given ambitious circularity targets that certain governments have putting in place due to the their impact.</w:t>
+      </w:r>
+      <w:r>
+        <w:t xml:space="preserve"> </w:t>
+      </w:r>
+    </w:p>
+    <w:p>
+      <w:pPr>
+        <w:numPr>
+          <w:ilvl w:val="0"/>
+          <w:numId w:val="1008"/>
+        </w:numPr>
+      </w:pPr>
+      <w:r>
+        <w:rPr>
+          <w:bCs/>
+          <w:b/>
+        </w:rPr>
+        <w:t xml:space="preserve">Step 4</w:t>
+      </w:r>
+      <w:r>
+        <w:t xml:space="preserve">: To reveal a list of</w:t>
       </w:r>
       <w:r>
         <w:t xml:space="preserve"> </w:t>
@@ -2747,241 +2972,17 @@
         <w:t xml:space="preserve"> </w:t>
       </w:r>
       <w:r>
-        <w:t xml:space="preserve">This analysis will be carried out at least every year, and if possible more frequently to see if there is a change or seasonality in the composition of this untreated waste.</w:t>
-      </w:r>
-    </w:p>
-    <w:bookmarkEnd w:id="37"/>
-    <w:bookmarkStart w:id="38" w:name="Xc67058e304218f4e2b40a345178227068dd0940"/>
+        <w:t xml:space="preserve">This analysis will be carried out at least in three urban municipalities in Europe at least every year, and if possible more frequently to see if there is a change or seasonality in the composition of this untreated waste.</w:t>
+      </w:r>
+    </w:p>
+    <w:bookmarkEnd w:id="41"/>
+    <w:bookmarkStart w:id="42" w:name="Xfb0e6df048abf78eb60b835fa86d4edd1e29a00"/>
     <w:p>
       <w:pPr>
         <w:pStyle w:val="Titre4"/>
       </w:pPr>
       <w:r>
-        <w:t xml:space="preserve">Task 1.2: Qualitative analysis of the established valorization systems of recycling the urban territorial priorities and stakeholders in the frame of ecosystems services.</w:t>
-      </w:r>
-    </w:p>
-    <w:p>
-      <w:pPr>
-        <w:pStyle w:val="FirstParagraph"/>
-      </w:pPr>
-      <w:r>
-        <w:t xml:space="preserve">The main aim in this task is a methodological tool to align priorities in the development of urban production and urban development priorities, and in that way, to take informed decisions on the development of urban (circular) factories in a local territory.</w:t>
-      </w:r>
-    </w:p>
-    <w:bookmarkEnd w:id="38"/>
-    <w:bookmarkStart w:id="39" w:name="Xeeb07c67798ae11b096e4637bb3ec4c8cc9c4ba"/>
-    <w:p>
-      <w:pPr>
-        <w:pStyle w:val="Titre4"/>
-      </w:pPr>
-      <w:r>
-        <w:t xml:space="preserve">Task 1.3: Multi-criteria analysis of the urban territorial priorities and stakeholders in the frame of ecosystems services.</w:t>
-      </w:r>
-    </w:p>
-    <w:p>
-      <w:pPr>
-        <w:pStyle w:val="FirstParagraph"/>
-      </w:pPr>
-      <w:r>
-        <w:t xml:space="preserve">The main aim in this task is a methodological tool to align priorities in the development of urban production and urban development priorities, and in that way, to take informed decisions on the development of urban (circular) factories in a local territory.</w:t>
-      </w:r>
-    </w:p>
-    <w:p>
-      <w:pPr>
-        <w:pStyle w:val="Corpsdetexte"/>
-      </w:pPr>
-      <w:r>
-        <w:t xml:space="preserve">Human life and activities rely on ecosystem services (ES) provided by nature.</w:t>
-      </w:r>
-      <w:r>
-        <w:t xml:space="preserve"> </w:t>
-      </w:r>
-      <w:r>
-        <w:t xml:space="preserve">The ecosystem services are the ecological characteristics, functions or processes that contribute (actively or passively) to the human well-being</w:t>
-      </w:r>
-      <w:r>
-        <w:t xml:space="preserve"> </w:t>
-      </w:r>
-      <w:r>
-        <w:t xml:space="preserve">[@Costanza1997; @Costanza2017]</w:t>
-      </w:r>
-      <w:r>
-        <w:t xml:space="preserve">.</w:t>
-      </w:r>
-      <w:r>
-        <w:t xml:space="preserve"> </w:t>
-      </w:r>
-      <w:r>
-        <w:t xml:space="preserve">Ecosystem goods (e.g; Food) and services (e.g. waste assimilation) illustrate the benefits that human derive from the ecosystem functions</w:t>
-      </w:r>
-      <w:r>
-        <w:t xml:space="preserve"> </w:t>
-      </w:r>
-      <w:r>
-        <w:t xml:space="preserve">[@Costanza1997]</w:t>
-      </w:r>
-      <w:r>
-        <w:t xml:space="preserve">.</w:t>
-      </w:r>
-      <w:r>
-        <w:t xml:space="preserve"> </w:t>
-      </w:r>
-      <w:r>
-        <w:t xml:space="preserve">The ecosystem services do not flow to human well-being without crucial interactions with the different forms of capital (Natural, Social, Human, Built), which entails the need of understanding, modelling, measuring, and managing ES in a transdisciplinary approach.</w:t>
-      </w:r>
-      <w:r>
-        <w:t xml:space="preserve"> </w:t>
-      </w:r>
-      <w:r>
-        <w:t xml:space="preserve">Likewise, the concept of ecosystem dis-service denotes the processes and functions that affect humans in</w:t>
-      </w:r>
-      <w:r>
-        <w:t xml:space="preserve"> </w:t>
-      </w:r>
-      <w:r>
-        <w:t xml:space="preserve">‘</w:t>
-      </w:r>
-      <w:r>
-        <w:t xml:space="preserve">negative</w:t>
-      </w:r>
-      <w:r>
-        <w:t xml:space="preserve">’</w:t>
-      </w:r>
-      <w:r>
-        <w:t xml:space="preserve"> </w:t>
-      </w:r>
-      <w:r>
-        <w:t xml:space="preserve">way, making damage and costs</w:t>
-      </w:r>
-      <w:r>
-        <w:t xml:space="preserve"> </w:t>
-      </w:r>
-      <w:r>
-        <w:t xml:space="preserve">[@ref]</w:t>
-      </w:r>
-      <w:r>
-        <w:t xml:space="preserve">.</w:t>
-      </w:r>
-      <w:r>
-        <w:t xml:space="preserve"> </w:t>
-      </w:r>
-      <w:r>
-        <w:t xml:space="preserve">With the concentration of people and activities in cities, these services are intensively utilized in urban space to an extent that in most cases cannot be provided by the local ecosystem.</w:t>
-      </w:r>
-      <w:r>
-        <w:t xml:space="preserve"> </w:t>
-      </w:r>
-      <w:r>
-        <w:t xml:space="preserve">Thus, cities (and urban factories) have to rely on supply regions and connection to their hinterland.</w:t>
-      </w:r>
-      <w:r>
-        <w:t xml:space="preserve"> </w:t>
-      </w:r>
-      <w:r>
-        <w:t xml:space="preserve">One major point that ES make clear is to raise awareness on the recognition of interdependence of human, humanity’s primary dependances on the</w:t>
-      </w:r>
-      <w:r>
-        <w:t xml:space="preserve"> </w:t>
-      </w:r>
-      <w:r>
-        <w:t xml:space="preserve">‘</w:t>
-      </w:r>
-      <w:r>
-        <w:t xml:space="preserve">functions of</w:t>
-      </w:r>
-      <w:r>
-        <w:t xml:space="preserve">’</w:t>
-      </w:r>
-      <w:r>
-        <w:t xml:space="preserve"> </w:t>
-      </w:r>
-      <w:r>
-        <w:t xml:space="preserve">natural capital which reflects the fact that, however they may perceive themselves, humans are part of, and not apart from, nature</w:t>
-      </w:r>
-      <w:r>
-        <w:t xml:space="preserve"> </w:t>
-      </w:r>
-      <w:r>
-        <w:t xml:space="preserve">[@Ekins2003]</w:t>
-      </w:r>
-      <w:r>
-        <w:t xml:space="preserve">.</w:t>
-      </w:r>
-      <w:r>
-        <w:t xml:space="preserve"> </w:t>
-      </w:r>
-      <w:r>
-        <w:t xml:space="preserve">This entails the necessity to create knowledge for transdisciplinary approaches using ES as boundary object for sustainability for diverse stakeholders</w:t>
-      </w:r>
-      <w:r>
-        <w:t xml:space="preserve"> </w:t>
-      </w:r>
-      <w:r>
-        <w:t xml:space="preserve">[@Honeck2021]</w:t>
-      </w:r>
-      <w:r>
-        <w:t xml:space="preserve">.</w:t>
-      </w:r>
-    </w:p>
-    <w:p>
-      <w:pPr>
-        <w:pStyle w:val="Corpsdetexte"/>
-      </w:pPr>
-      <w:r>
-        <w:t xml:space="preserve">As starting point, we will analyze the sites and the territories concerned by the Green Fablab project, namely the urban community of</w:t>
-      </w:r>
-      <w:r>
-        <w:t xml:space="preserve"> </w:t>
-      </w:r>
-      <w:r>
-        <w:t xml:space="preserve">“</w:t>
-      </w:r>
-      <w:r>
-        <w:t xml:space="preserve">Grand Nancy</w:t>
-      </w:r>
-      <w:r>
-        <w:t xml:space="preserve">”</w:t>
-      </w:r>
-      <w:r>
-        <w:t xml:space="preserve"> </w:t>
-      </w:r>
-      <w:r>
-        <w:t xml:space="preserve">(CUGN).</w:t>
-      </w:r>
-      <w:r>
-        <w:t xml:space="preserve"> </w:t>
-      </w:r>
-      <w:r>
-        <w:t xml:space="preserve">We benefit from the support of the municipality and the recognition of the project in the local area.</w:t>
-      </w:r>
-      <w:r>
-        <w:t xml:space="preserve"> </w:t>
-      </w:r>
-      <w:r>
-        <w:t xml:space="preserve"> </w:t>
-      </w:r>
-      <w:r>
-        <w:t xml:space="preserve">We will be able to perform a field diagnosis of this territory to map and characterize the existing stakeholders needs, a SWOT analysis (Strengths, Weaknesses, Opportunities, and Threats) including technical, economic and environmental evaluations of the existing value chains, to understand where the value chain could be positioned in the future.</w:t>
-      </w:r>
-      <w:r>
-        <w:t xml:space="preserve"> </w:t>
-      </w:r>
-      <w:r>
-        <w:t xml:space="preserve"> </w:t>
-      </w:r>
-      <w:r>
-        <w:t xml:space="preserve">This test is the first step to possible replicate the analysis for other terrotories.</w:t>
-      </w:r>
-    </w:p>
-    <w:bookmarkEnd w:id="39"/>
-    <w:bookmarkEnd w:id="40"/>
-    <w:bookmarkStart w:id="44" w:name="Xad0b1c56528479dfda72e96d944cf30477f61e6"/>
-    <w:p>
-      <w:pPr>
-        <w:pStyle w:val="Titre3"/>
-      </w:pPr>
-      <w:r>
-        <w:t xml:space="preserve">WP 2: Maturity and technodiverstity level of the open source appropriate technology for the degrowth paradigm</w:t>
+        <w:t xml:space="preserve">Task 1.2: Identification of the the urban territorial priorities in the frame of ecosystems services.</w:t>
       </w:r>
     </w:p>
     <w:p>
@@ -3002,19 +3003,112 @@
         <w:t xml:space="preserve"> </w:t>
       </w:r>
       <w:r>
-        <w:t xml:space="preserve"> </w:t>
-      </w:r>
-      <w:r>
-        <w:t xml:space="preserve">The WP2 will be focused on the unit- and facility-level to better understand how the design process of open source appropriate technology can be implemented in urban micro-recycling systems.</w:t>
-      </w:r>
-      <w:r>
-        <w:t xml:space="preserve"> </w:t>
-      </w:r>
-      <w:r>
-        <w:t xml:space="preserve"> </w:t>
-      </w:r>
-      <w:r>
-        <w:t xml:space="preserve">Nevertheless, a future establishment of technical standards bringing clarity in this emerging and moving field is needed.</w:t>
+        <w:t xml:space="preserve">The main aim in this task is to identify the urban priorities based on the ecosystem services (ES) framework.</w:t>
+      </w:r>
+      <w:r>
+        <w:t xml:space="preserve"> </w:t>
+      </w:r>
+      <w:r>
+        <w:t xml:space="preserve">A methodological analysis will be started in this task in order to confront the urban development priorities with urban industrial priorities.</w:t>
+      </w:r>
+    </w:p>
+    <w:p>
+      <w:pPr>
+        <w:numPr>
+          <w:ilvl w:val="0"/>
+          <w:numId w:val="1009"/>
+        </w:numPr>
+        <w:pStyle w:val="Compact"/>
+      </w:pPr>
+      <w:r>
+        <w:rPr>
+          <w:bCs/>
+          <w:b/>
+        </w:rPr>
+        <w:t xml:space="preserve">Step 1</w:t>
+      </w:r>
+      <w:r>
+        <w:t xml:space="preserve">: Literature review and critical analysis of the Urban Ecosystem framework.</w:t>
+      </w:r>
+    </w:p>
+    <w:p>
+      <w:pPr>
+        <w:numPr>
+          <w:ilvl w:val="0"/>
+          <w:numId w:val="1009"/>
+        </w:numPr>
+        <w:pStyle w:val="Compact"/>
+      </w:pPr>
+      <w:r>
+        <w:rPr>
+          <w:bCs/>
+          <w:b/>
+        </w:rPr>
+        <w:t xml:space="preserve">Step 2</w:t>
+      </w:r>
+      <w:r>
+        <w:t xml:space="preserve">: Establish a questionnaire / data collection to apply a participatory approach on the identification and priorization by local territorial actors.</w:t>
+      </w:r>
+    </w:p>
+    <w:p>
+      <w:pPr>
+        <w:numPr>
+          <w:ilvl w:val="0"/>
+          <w:numId w:val="1009"/>
+        </w:numPr>
+        <w:pStyle w:val="Compact"/>
+      </w:pPr>
+      <w:r>
+        <w:rPr>
+          <w:bCs/>
+          <w:b/>
+        </w:rPr>
+        <w:t xml:space="preserve">Step 3</w:t>
+      </w:r>
+      <w:r>
+        <w:t xml:space="preserve">: Establish a valuation approach to quantify the potential supply of ES that urban territory can give for a potential distributed recycling system.</w:t>
+      </w:r>
+      <w:r>
+        <w:t xml:space="preserve"> </w:t>
+      </w:r>
+      <w:r>
+        <w:t xml:space="preserve">This project aims is to quantify and valuate the potential supply of ES that urban territory can give for the potential distributed recycling system.</w:t>
+      </w:r>
+    </w:p>
+    <w:p>
+      <w:pPr>
+        <w:numPr>
+          <w:ilvl w:val="0"/>
+          <w:numId w:val="1009"/>
+        </w:numPr>
+        <w:pStyle w:val="Compact"/>
+      </w:pPr>
+      <w:r>
+        <w:rPr>
+          <w:bCs/>
+          <w:b/>
+        </w:rPr>
+        <w:t xml:space="preserve">Step 4</w:t>
+      </w:r>
+      <w:r>
+        <w:t xml:space="preserve">: To estimate the damage that plastic waste not valorized have on the the urban territory in terms of ES.</w:t>
+      </w:r>
+    </w:p>
+    <w:p>
+      <w:pPr>
+        <w:pStyle w:val="FirstParagraph"/>
+      </w:pPr>
+      <w:r>
+        <w:t xml:space="preserve">The use of ES as boundary object for sustainability for diverse stakeholders</w:t>
+      </w:r>
+      <w:r>
+        <w:t xml:space="preserve"> </w:t>
+      </w:r>
+      <w:r>
+        <w:t xml:space="preserve">[@Honeck2021]</w:t>
+      </w:r>
+      <w:r>
+        <w:t xml:space="preserve">, entails the necessity to create knowledge for transdisciplinary approaches.</w:t>
       </w:r>
     </w:p>
     <w:p>
@@ -3022,7 +3116,110 @@
         <w:pStyle w:val="Corpsdetexte"/>
       </w:pPr>
       <w:r>
-        <w:t xml:space="preserve">The main purpose of this task is to leverage a resilient manufacturing</w:t>
+        <w:rPr>
+          <w:bCs/>
+          <w:b/>
+        </w:rPr>
+        <w:t xml:space="preserve">Delivrables</w:t>
+      </w:r>
+    </w:p>
+    <w:p>
+      <w:pPr>
+        <w:numPr>
+          <w:ilvl w:val="0"/>
+          <w:numId w:val="1010"/>
+        </w:numPr>
+        <w:pStyle w:val="Compact"/>
+      </w:pPr>
+      <w:r>
+        <w:t xml:space="preserve">D1 [M9]: A generic territorial diagnostic to possible potential plastic waste at the urban level.</w:t>
+      </w:r>
+    </w:p>
+    <w:p>
+      <w:pPr>
+        <w:numPr>
+          <w:ilvl w:val="0"/>
+          <w:numId w:val="1010"/>
+        </w:numPr>
+        <w:pStyle w:val="Compact"/>
+      </w:pPr>
+      <w:r>
+        <w:t xml:space="preserve">D2 [M18]: Identification of the transversal and particular barriers in the centralized systems at the urban level.</w:t>
+      </w:r>
+    </w:p>
+    <w:p>
+      <w:pPr>
+        <w:numPr>
+          <w:ilvl w:val="0"/>
+          <w:numId w:val="1010"/>
+        </w:numPr>
+        <w:pStyle w:val="Compact"/>
+      </w:pPr>
+      <w:r>
+        <w:t xml:space="preserve">D3 [M27]: Implementation and evaluation of the</w:t>
+      </w:r>
+      <w:r>
+        <w:t xml:space="preserve"> </w:t>
+      </w:r>
+      <w:r>
+        <w:rPr>
+          <w:iCs/>
+          <w:i/>
+        </w:rPr>
+        <w:t xml:space="preserve">{territory x material}</w:t>
+      </w:r>
+      <w:r>
+        <w:t xml:space="preserve"> </w:t>
+      </w:r>
+      <w:r>
+        <w:t xml:space="preserve">index as possible to estimate the potential stock of plastic waste to valorize.</w:t>
+      </w:r>
+    </w:p>
+    <w:bookmarkEnd w:id="42"/>
+    <w:bookmarkEnd w:id="43"/>
+    <w:bookmarkStart w:id="47" w:name="Xd63df841498aeed178b70c69909897db3a93f94"/>
+    <w:p>
+      <w:pPr>
+        <w:pStyle w:val="Titre3"/>
+      </w:pPr>
+      <w:r>
+        <w:t xml:space="preserve">WP 2: Maturity and technodiverstity level of the OSATs for distributed recycling.</w:t>
+      </w:r>
+    </w:p>
+    <w:p>
+      <w:pPr>
+        <w:pStyle w:val="FirstParagraph"/>
+      </w:pPr>
+      <w:r>
+        <w:rPr>
+          <w:bCs/>
+          <w:b/>
+        </w:rPr>
+        <w:t xml:space="preserve">Main objective</w:t>
+      </w:r>
+      <w:r>
+        <w:t xml:space="preserve">:</w:t>
+      </w:r>
+      <w:r>
+        <w:t xml:space="preserve"> </w:t>
+      </w:r>
+      <w:r>
+        <w:t xml:space="preserve"> </w:t>
+      </w:r>
+      <w:r>
+        <w:t xml:space="preserve">In parallel of WP1, the WP2 will be focused on the unit- and system-level to propose the design process for open source appropriate technology can be implemented in urban distributed recycling networks.</w:t>
+      </w:r>
+      <w:r>
+        <w:t xml:space="preserve"> </w:t>
+      </w:r>
+      <w:r>
+        <w:t xml:space="preserve">The purpose of this task is to analyze the technodiversity of the complete technical chain for distributed recycling.</w:t>
+      </w:r>
+      <w:r>
+        <w:t xml:space="preserve"> </w:t>
+      </w:r>
+      <w:r>
+        <w:t xml:space="preserve">This analysis aims to leverage the baseline for a resilient manufacturing</w:t>
       </w:r>
       <w:r>
         <w:t xml:space="preserve"> </w:t>
@@ -3031,25 +3228,16 @@
         <w:t xml:space="preserve">[@xu2021e; @zhang2011]</w:t>
       </w:r>
       <w:r>
-        <w:t xml:space="preserve"> </w:t>
-      </w:r>
-      <w:r>
-        <w:t xml:space="preserve">under the logic of Design Global/Manufacture Local robustness.</w:t>
-      </w:r>
-      <w:r>
-        <w:br/>
-      </w:r>
-      <w:r>
-        <w:t xml:space="preserve">To do so, three major tasks are seen:</w:t>
-      </w:r>
-    </w:p>
-    <w:bookmarkStart w:id="41" w:name="design-design-of-open-source"/>
+        <w:t xml:space="preserve">.</w:t>
+      </w:r>
+    </w:p>
+    <w:bookmarkStart w:id="44" w:name="Xce67dd6325dd10a3eca3ef589fd004afb722344"/>
     <w:p>
       <w:pPr>
         <w:pStyle w:val="Titre4"/>
       </w:pPr>
       <w:r>
-        <w:t xml:space="preserve">(2.1) Design design of Open Source</w:t>
+        <w:t xml:space="preserve">Task 2.1 Modularity, Openess and Conviviality index of a complet OSAT technical chain.</w:t>
       </w:r>
     </w:p>
     <w:p>
@@ -3057,27 +3245,65 @@
         <w:pStyle w:val="FirstParagraph"/>
       </w:pPr>
       <w:r>
-        <w:t xml:space="preserve">definition of a scientific literature and critical analysis on the adoption and barriers of the open source appropriate technologies with particular focus on distributed recycling considering the modularity</w:t>
-      </w:r>
-    </w:p>
-    <w:p>
-      <w:pPr>
-        <w:pStyle w:val="Corpsdetexte"/>
-      </w:pPr>
-      <w:r>
-        <w:t xml:space="preserve">The definition of a scientific literature and critical analysis on the adoption</w:t>
-      </w:r>
-      <w:r>
-        <w:t xml:space="preserve"> </w:t>
-      </w:r>
-      <w:r>
-        <w:t xml:space="preserve">[@reinauer2021]</w:t>
-      </w:r>
-      <w:r>
-        <w:t xml:space="preserve"> </w:t>
-      </w:r>
-      <w:r>
-        <w:t xml:space="preserve">and barriers of the open-source appropriate technologies with particular focus on distributed recycling considering the modularity types</w:t>
+        <w:t xml:space="preserve">The purpose of this task is to possible identify an theoretical index that can illustrate the robustness ans adaptability of the open hadware for distributed recycling.</w:t>
+      </w:r>
+    </w:p>
+    <w:p>
+      <w:pPr>
+        <w:numPr>
+          <w:ilvl w:val="0"/>
+          <w:numId w:val="1011"/>
+        </w:numPr>
+        <w:pStyle w:val="Compact"/>
+      </w:pPr>
+      <w:r>
+        <w:rPr>
+          <w:bCs/>
+          <w:b/>
+        </w:rPr>
+        <w:t xml:space="preserve">Step 1</w:t>
+      </w:r>
+      <w:r>
+        <w:t xml:space="preserve">: to establish a complete database of the existent OSATs associated to each majors phases of distributed recycling (I - IV in figure</w:t>
+      </w:r>
+      <w:r>
+        <w:t xml:space="preserve"> </w:t>
+      </w:r>
+      <w:hyperlink w:anchor="fig-DRAM">
+        <w:r>
+          <w:rPr>
+            <w:rStyle w:val="Lienhypertexte"/>
+          </w:rPr>
+          <w:t xml:space="preserve">Figure 1</w:t>
+        </w:r>
+      </w:hyperlink>
+      <w:r>
+        <w:t xml:space="preserve">) identifying also the gaps in to be filled in hardware development.</w:t>
+      </w:r>
+      <w:r>
+        <w:t xml:space="preserve"> </w:t>
+      </w:r>
+      <w:r>
+        <w:t xml:space="preserve">These initial mapping will be based on on open source hardware from scientific literature (e.g. HardwareX journal) and from grey/maker literature repositories (e.g. Github, Forums, Precious Plastic).</w:t>
+      </w:r>
+    </w:p>
+    <w:p>
+      <w:pPr>
+        <w:numPr>
+          <w:ilvl w:val="0"/>
+          <w:numId w:val="1011"/>
+        </w:numPr>
+        <w:pStyle w:val="Compact"/>
+      </w:pPr>
+      <w:r>
+        <w:rPr>
+          <w:bCs/>
+          <w:b/>
+        </w:rPr>
+        <w:t xml:space="preserve">Step 2</w:t>
+      </w:r>
+      <w:r>
+        <w:t xml:space="preserve">: a quantitative analysis based on the network science will be made to evaluate the modularity type</w:t>
       </w:r>
       <w:r>
         <w:t xml:space="preserve"> </w:t>
@@ -3086,38 +3312,181 @@
         <w:t xml:space="preserve">[@gavras2021]</w:t>
       </w:r>
       <w:r>
-        <w:t xml:space="preserve">, gaps in the hardware development and .</w:t>
-      </w:r>
-    </w:p>
-    <w:bookmarkEnd w:id="41"/>
-    <w:bookmarkStart w:id="42" w:name="Xfea8cc6e0d389005e4b8f28a1c3b9655059a2ab"/>
+        <w:t xml:space="preserve"> </w:t>
+      </w:r>
+      <w:r>
+        <w:t xml:space="preserve">of the avaialble OSATs found in step 1.</w:t>
+      </w:r>
+    </w:p>
+    <w:p>
+      <w:pPr>
+        <w:numPr>
+          <w:ilvl w:val="0"/>
+          <w:numId w:val="1011"/>
+        </w:numPr>
+        <w:pStyle w:val="Compact"/>
+      </w:pPr>
+      <w:r>
+        <w:rPr>
+          <w:bCs/>
+          <w:b/>
+        </w:rPr>
+        <w:t xml:space="preserve">Step 3</w:t>
+      </w:r>
+      <w:r>
+        <w:t xml:space="preserve">: a qualitative analysis on the openess</w:t>
+      </w:r>
+      <w:r>
+        <w:t xml:space="preserve"> </w:t>
+      </w:r>
+      <w:r>
+        <w:t xml:space="preserve">[@Bonvoisin2018b]</w:t>
+      </w:r>
+      <w:r>
+        <w:t xml:space="preserve"> </w:t>
+      </w:r>
+      <w:r>
+        <w:t xml:space="preserve">and the conviviality matrix</w:t>
+      </w:r>
+      <w:r>
+        <w:t xml:space="preserve"> </w:t>
+      </w:r>
+      <w:r>
+        <w:t xml:space="preserve">[@vetter2018]</w:t>
+      </w:r>
+      <w:r>
+        <w:t xml:space="preserve"> </w:t>
+      </w:r>
+      <w:r>
+        <w:t xml:space="preserve">will also be performed to the OSATs of step 1.</w:t>
+      </w:r>
+    </w:p>
+    <w:p>
+      <w:pPr>
+        <w:numPr>
+          <w:ilvl w:val="0"/>
+          <w:numId w:val="1011"/>
+        </w:numPr>
+        <w:pStyle w:val="Compact"/>
+      </w:pPr>
+      <w:r>
+        <w:rPr>
+          <w:bCs/>
+          <w:b/>
+        </w:rPr>
+        <w:t xml:space="preserve">Step 4</w:t>
+      </w:r>
+      <w:r>
+        <w:t xml:space="preserve">: Consolidate to consolidate a multi-criteria database of the technodiversity development of distributed recycling identifying the gaps in terms of open hardware developmment.</w:t>
+      </w:r>
+    </w:p>
+    <w:bookmarkEnd w:id="44"/>
+    <w:bookmarkStart w:id="45" w:name="X945b3da30b7b8d8a099333241fe228f7e65aba4"/>
     <w:p>
       <w:pPr>
         <w:pStyle w:val="Titre4"/>
       </w:pPr>
       <w:r>
-        <w:t xml:space="preserve">(2.2) Mapping of new/adapted practices and tools that would be needed to support local manufacturers and local decision makers to navigate and overcome the challenges of distributed recycling.</w:t>
-      </w:r>
-    </w:p>
-    <w:bookmarkEnd w:id="42"/>
-    <w:bookmarkStart w:id="43" w:name="X4b960510ba45d2d8398b6a55e51d49331a81013"/>
+        <w:t xml:space="preserve">Task 2.2 Mapping of new/adapted practices and tools for OSAT adoption:</w:t>
+      </w:r>
+    </w:p>
+    <w:p>
+      <w:pPr>
+        <w:pStyle w:val="FirstParagraph"/>
+      </w:pPr>
+      <w:r>
+        <w:t xml:space="preserve">The main of this task is to identify the adoption hinders and the technological lock-ins of open hardware for distributed recycling.</w:t>
+      </w:r>
+      <w:r>
+        <w:t xml:space="preserve"> </w:t>
+      </w:r>
+      <w:r>
+        <w:t xml:space="preserve"> </w:t>
+      </w:r>
+      <w:r>
+        <w:t xml:space="preserve">Recently, using interpretative structural modeling (ISM) methodology, 22 technical barriers were identifying in the adoption from the maker perspective</w:t>
+      </w:r>
+      <w:r>
+        <w:t xml:space="preserve"> </w:t>
+      </w:r>
+      <w:r>
+        <w:t xml:space="preserve">[@Peeters2019]</w:t>
+      </w:r>
+      <w:r>
+        <w:t xml:space="preserve">.</w:t>
+      </w:r>
+    </w:p>
+    <w:p>
+      <w:pPr>
+        <w:numPr>
+          <w:ilvl w:val="0"/>
+          <w:numId w:val="1012"/>
+        </w:numPr>
+        <w:pStyle w:val="Compact"/>
+      </w:pPr>
+      <w:r>
+        <w:rPr>
+          <w:bCs/>
+          <w:b/>
+        </w:rPr>
+        <w:t xml:space="preserve">Step 1</w:t>
+      </w:r>
+      <w:r>
+        <w:t xml:space="preserve">: we will make a deeper analysis in how mayor factors like stability and modularity and active ecosystem can possible give answer to these technical challenges based on recent experiments of open hardware ecosystems</w:t>
+      </w:r>
+      <w:r>
+        <w:t xml:space="preserve"> </w:t>
+      </w:r>
+      <w:r>
+        <w:t xml:space="preserve">[@reinauer2021; @Legenvre2020]</w:t>
+      </w:r>
+      <w:r>
+        <w:t xml:space="preserve">.</w:t>
+      </w:r>
+    </w:p>
+    <w:p>
+      <w:pPr>
+        <w:numPr>
+          <w:ilvl w:val="0"/>
+          <w:numId w:val="1012"/>
+        </w:numPr>
+        <w:pStyle w:val="Compact"/>
+      </w:pPr>
+      <w:r>
+        <w:rPr>
+          <w:bCs/>
+          <w:b/>
+        </w:rPr>
+        <w:t xml:space="preserve">Step 2</w:t>
+      </w:r>
+      <w:r>
+        <w:t xml:space="preserve">: A definition of key performance indicators from a scientific will highlight the priority to support</w:t>
+      </w:r>
+      <w:r>
+        <w:t xml:space="preserve"> </w:t>
+      </w:r>
+      <w:r>
+        <w:rPr>
+          <w:iCs/>
+          <w:i/>
+        </w:rPr>
+        <w:t xml:space="preserve">practitioners</w:t>
+      </w:r>
+      <w:r>
+        <w:t xml:space="preserve"> </w:t>
+      </w:r>
+      <w:r>
+        <w:t xml:space="preserve">overcome the challenges of distributed recycling for the adoption of industrial actors (e.g. SMEs).</w:t>
+      </w:r>
+    </w:p>
+    <w:bookmarkEnd w:id="45"/>
+    <w:bookmarkStart w:id="46" w:name="Xee22111df0e9629f25bf9ea2d5363a0dd9e3194"/>
     <w:p>
       <w:pPr>
         <w:pStyle w:val="Titre4"/>
       </w:pPr>
       <w:r>
-        <w:t xml:space="preserve">(2.3) Identification a system maturity level that enable the constitution of urban closed-loop supply chain .</w:t>
-      </w:r>
-    </w:p>
-    <w:bookmarkEnd w:id="43"/>
-    <w:bookmarkEnd w:id="44"/>
-    <w:bookmarkStart w:id="45" w:name="Xc2596dbc5d0ca4efe90a8413de9f6040890d12b"/>
-    <w:p>
-      <w:pPr>
-        <w:pStyle w:val="Titre3"/>
-      </w:pPr>
-      <w:r>
-        <w:t xml:space="preserve">WP 3: Pluralistic (e)valuation of distributed recycling systems</w:t>
+        <w:t xml:space="preserve">Task 2.3 Identify the techno-ecological synergy for an urban closed-loop supply chain.</w:t>
       </w:r>
     </w:p>
     <w:p>
@@ -3125,179 +3494,493 @@
         <w:pStyle w:val="FirstParagraph"/>
       </w:pPr>
       <w:r>
-        <w:t xml:space="preserve">In parallel of WP2, the WP3 aims to consolidate aid-decision tool to reveal and better understand under which conditions these distributed recycling/manufacturing urban chains are pertinent for the local territory.</w:t>
-      </w:r>
-      <w:r>
-        <w:t xml:space="preserve"> </w:t>
-      </w:r>
-      <w:r>
-        <w:t xml:space="preserve">This tool describe and characterize the new value chain to include new form of pluralism valuation</w:t>
-      </w:r>
-      <w:r>
-        <w:t xml:space="preserve"> </w:t>
-      </w:r>
-      <w:r>
-        <w:t xml:space="preserve">[@gunton2022]</w:t>
-      </w:r>
-      <w:r>
-        <w:t xml:space="preserve"> </w:t>
-      </w:r>
-      <w:r>
-        <w:t xml:space="preserve">and techno-ecological interactions</w:t>
-      </w:r>
-      <w:r>
-        <w:t xml:space="preserve"> </w:t>
-      </w:r>
-      <w:r>
-        <w:t xml:space="preserve">[@Liu2020c; @Liu2019g; @Saladini2018]</w:t>
-      </w:r>
-      <w:r>
-        <w:t xml:space="preserve">.</w:t>
-      </w:r>
-      <w:r>
-        <w:t xml:space="preserve"> </w:t>
-      </w:r>
-      <w:r>
-        <w:t xml:space="preserve">More important to avoid Jevons paradox</w:t>
-      </w:r>
-      <w:r>
-        <w:t xml:space="preserve"> </w:t>
-      </w:r>
-      <w:r>
-        <w:t xml:space="preserve">[@giampietro2018]</w:t>
-      </w:r>
-      <w:r>
-        <w:t xml:space="preserve">, it is determine the scale of action considering the technical maturity, economic viability and environmental respect of the ecosystem services.</w:t>
-      </w:r>
-      <w:r>
-        <w:t xml:space="preserve"> </w:t>
-      </w:r>
-      <w:r>
-        <w:t xml:space="preserve"> </w:t>
-      </w:r>
-      <w:r>
-        <w:t xml:space="preserve">In (4.1), one strategical point in sustainability relies on explicitly account for their demand and supply of of ecosystem goods and services framework given by the micro-value chains</w:t>
-      </w:r>
-      <w:r>
-        <w:t xml:space="preserve"> </w:t>
-      </w:r>
-      <w:r>
-        <w:t xml:space="preserve">[@Diwekar2021]</w:t>
-      </w:r>
-      <w:r>
-        <w:t xml:space="preserve">.</w:t>
-      </w:r>
-      <w:r>
-        <w:t xml:space="preserve"> </w:t>
-      </w:r>
-      <w:r>
-        <w:t xml:space="preserve"> </w:t>
-      </w:r>
-      <w:r>
-        <w:t xml:space="preserve">then (4.2), the main aim is to reveal the components and the structure of the urban circular networks to the combining Material Flow Analysis</w:t>
-      </w:r>
-      <w:r>
-        <w:t xml:space="preserve"> </w:t>
-      </w:r>
-      <w:r>
-        <w:t xml:space="preserve">[@saidani2021]</w:t>
-      </w:r>
-      <w:r>
-        <w:t xml:space="preserve">, System Dynamics</w:t>
-      </w:r>
-      <w:r>
-        <w:t xml:space="preserve"> </w:t>
-      </w:r>
-      <w:r>
-        <w:t xml:space="preserve">[@kuo2021; @marche2022; @tomoaia-cotisel2022; @castro2022a; @perez-perez2021]</w:t>
-      </w:r>
-      <w:r>
-        <w:t xml:space="preserve"> </w:t>
-      </w:r>
-      <w:r>
-        <w:t xml:space="preserve">and Circularity Indicators</w:t>
-      </w:r>
-      <w:r>
-        <w:t xml:space="preserve"> </w:t>
-      </w:r>
-      <w:r>
-        <w:t xml:space="preserve">[@saidani2019]</w:t>
-      </w:r>
-      <w:r>
-        <w:t xml:space="preserve">.</w:t>
-      </w:r>
-    </w:p>
-    <w:bookmarkEnd w:id="45"/>
-    <w:bookmarkStart w:id="46" w:name="X8e743520609e575f85bf6f83641a457c73c542f"/>
-    <w:p>
-      <w:pPr>
-        <w:pStyle w:val="Titre3"/>
-      </w:pPr>
-      <w:r>
-        <w:t xml:space="preserve">WP 4: Experimentation and deployment in function of the local territory</w:t>
-      </w:r>
-    </w:p>
-    <w:p>
-      <w:pPr>
-        <w:pStyle w:val="FirstParagraph"/>
-      </w:pPr>
-      <w:r>
-        <w:t xml:space="preserve">The WP4 aims to consolidate a starting point for a longitudinal study</w:t>
-      </w:r>
-      <w:r>
-        <w:t xml:space="preserve"> </w:t>
-      </w:r>
-      <w:r>
-        <w:t xml:space="preserve">[@langley2013]</w:t>
-      </w:r>
-      <w:r>
-        <w:t xml:space="preserve"> </w:t>
-      </w:r>
-      <w:r>
-        <w:t xml:space="preserve">to evaluate of the implementation these distributed recycling strategies at a urban territorial level.</w:t>
-      </w:r>
-      <w:r>
-        <w:t xml:space="preserve"> </w:t>
-      </w:r>
-      <w:r>
-        <w:t xml:space="preserve"> </w:t>
-      </w:r>
-      <w:r>
-        <w:t xml:space="preserve">WP4 is devoted to the iteration and evaluation of the urban production networks to deep understand the evolution.</w:t>
-      </w:r>
-      <w:r>
-        <w:t xml:space="preserve"> </w:t>
-      </w:r>
-      <w:r>
-        <w:t xml:space="preserve">4.1) Several case studies of distributed fabrication / recycling will be documented and developed in complement with a comparative and contextualized Life Cycle Assessment (LCA) of the new secondary AM material compared to actual materials.</w:t>
-      </w:r>
-      <w:r>
-        <w:t xml:space="preserve"> </w:t>
-      </w:r>
-      <w:r>
-        <w:t xml:space="preserve">4.2) A strategic roadmap will be a major delivered to understand the possible evolution of</w:t>
-      </w:r>
-    </w:p>
-    <w:p>
-      <w:pPr>
-        <w:pStyle w:val="Corpsdetexte"/>
-      </w:pPr>
-      <w:r>
-        <w:t xml:space="preserve">To pass from ecodesign to an operation design for sustainability approach, this WP4 will be based ten different models at operational, tactical, and strategical levels</w:t>
-      </w:r>
-      <w:r>
-        <w:t xml:space="preserve"> </w:t>
-      </w:r>
-      <w:r>
-        <w:t xml:space="preserve">[@SousaRocha2019]</w:t>
-      </w:r>
-      <w:r>
-        <w:t xml:space="preserve">.</w:t>
+        <w:t xml:space="preserve">The aim of this task is to establish a techno-ecological synergy</w:t>
+      </w:r>
+      <w:r>
+        <w:t xml:space="preserve"> </w:t>
+      </w:r>
+      <w:r>
+        <w:t xml:space="preserve">[@Liu2019g; @Gopalakrishnan2018]</w:t>
+      </w:r>
+      <w:r>
+        <w:t xml:space="preserve"> </w:t>
+      </w:r>
+      <w:r>
+        <w:t xml:space="preserve">combining the Ecosystem services and the Life cycle assessment</w:t>
+      </w:r>
+      <w:r>
+        <w:t xml:space="preserve"> </w:t>
+      </w:r>
+      <w:r>
+        <w:t xml:space="preserve">[@Rugani2019; @Liu2018b; @liu2018; @Liu2020c]</w:t>
+      </w:r>
+      <w:r>
+        <w:t xml:space="preserve"> </w:t>
+      </w:r>
+      <w:r>
+        <w:t xml:space="preserve">for the case of distributed recycling.</w:t>
+      </w:r>
+    </w:p>
+    <w:p>
+      <w:pPr>
+        <w:numPr>
+          <w:ilvl w:val="0"/>
+          <w:numId w:val="1013"/>
+        </w:numPr>
+        <w:pStyle w:val="Compact"/>
+      </w:pPr>
+      <w:r>
+        <w:rPr>
+          <w:bCs/>
+          <w:b/>
+        </w:rPr>
+        <w:t xml:space="preserve">Step 1</w:t>
+      </w:r>
+      <w:r>
+        <w:t xml:space="preserve">: the ES identified in the task 1.3 from the perspective of the urban territory will be confronted to the ES that the industrial configuration will need and eventually provide.</w:t>
+      </w:r>
+    </w:p>
+    <w:p>
+      <w:pPr>
+        <w:numPr>
+          <w:ilvl w:val="0"/>
+          <w:numId w:val="1013"/>
+        </w:numPr>
+        <w:pStyle w:val="Compact"/>
+      </w:pPr>
+      <w:r>
+        <w:rPr>
+          <w:bCs/>
+          <w:b/>
+        </w:rPr>
+        <w:t xml:space="preserve">Step 2</w:t>
+      </w:r>
+      <w:r>
+        <w:t xml:space="preserve">: To define a initial connection of the urban and technical layers using the techno-ecological framework and the LCA.</w:t>
+      </w:r>
+    </w:p>
+    <w:p>
+      <w:pPr>
+        <w:numPr>
+          <w:ilvl w:val="0"/>
+          <w:numId w:val="1013"/>
+        </w:numPr>
+        <w:pStyle w:val="Compact"/>
+      </w:pPr>
+      <w:r>
+        <w:rPr>
+          <w:bCs/>
+          <w:b/>
+        </w:rPr>
+        <w:t xml:space="preserve">Step 3</w:t>
+      </w:r>
+      <w:r>
+        <w:t xml:space="preserve">: Definition of unified model that can be use in the evaluation phase considerint the main indicators, criteria and principles.</w:t>
+      </w:r>
+    </w:p>
+    <w:p>
+      <w:pPr>
+        <w:numPr>
+          <w:ilvl w:val="0"/>
+          <w:numId w:val="1013"/>
+        </w:numPr>
+        <w:pStyle w:val="Compact"/>
+      </w:pPr>
+      <w:r>
+        <w:rPr>
+          <w:bCs/>
+          <w:b/>
+        </w:rPr>
+        <w:t xml:space="preserve">Step 4</w:t>
+      </w:r>
+      <w:r>
+        <w:t xml:space="preserve">: Establish a Multi-Criteria Decision Making (MCDM) approach for selecting the best technical configuration of the closed-loop supply chain in fuction the steps 1-3 and the territorial analysis.</w:t>
       </w:r>
     </w:p>
     <w:bookmarkEnd w:id="46"/>
     <w:bookmarkEnd w:id="47"/>
-    <w:bookmarkStart w:id="48" w:name="Xc159729b44f910e74cd5d5e6d8333f2a42dae71"/>
+    <w:bookmarkStart w:id="50" w:name="Xc2596dbc5d0ca4efe90a8413de9f6040890d12b"/>
+    <w:p>
+      <w:pPr>
+        <w:pStyle w:val="Titre3"/>
+      </w:pPr>
+      <w:r>
+        <w:t xml:space="preserve">WP 3: Pluralistic evaluation of distributed recycling systems</w:t>
+      </w:r>
+    </w:p>
+    <w:p>
+      <w:pPr>
+        <w:pStyle w:val="FirstParagraph"/>
+      </w:pPr>
+      <w:r>
+        <w:rPr>
+          <w:bCs/>
+          <w:b/>
+        </w:rPr>
+        <w:t xml:space="preserve">Main objective</w:t>
+      </w:r>
+      <w:r>
+        <w:t xml:space="preserve">:</w:t>
+      </w:r>
+      <w:r>
+        <w:t xml:space="preserve"> </w:t>
+      </w:r>
+      <w:r>
+        <w:t xml:space="preserve">The WP3 aims to assess the urban and technical layers to better understand under which conditions the distributed recycling urban chains are pertinent for a urban territory.</w:t>
+      </w:r>
+    </w:p>
+    <w:bookmarkStart w:id="48" w:name="Xd0b9c177bbc2c148038866a78977d916eea4b0b"/>
+    <w:p>
+      <w:pPr>
+        <w:pStyle w:val="Titre4"/>
+      </w:pPr>
+      <w:r>
+        <w:t xml:space="preserve">Task 3.1 Structuring a systems dynamic causal loop model:</w:t>
+      </w:r>
+    </w:p>
+    <w:p>
+      <w:pPr>
+        <w:pStyle w:val="FirstParagraph"/>
+      </w:pPr>
+      <w:r>
+        <w:t xml:space="preserve">The main aim in this task is to reveal the components and the structure of the urban circular networks to the combining Material Flow Analysis</w:t>
+      </w:r>
+      <w:r>
+        <w:t xml:space="preserve"> </w:t>
+      </w:r>
+      <w:r>
+        <w:t xml:space="preserve">[@saidani2021]</w:t>
+      </w:r>
+      <w:r>
+        <w:t xml:space="preserve">, System Dynamics</w:t>
+      </w:r>
+      <w:r>
+        <w:t xml:space="preserve"> </w:t>
+      </w:r>
+      <w:r>
+        <w:t xml:space="preserve">[@kuo2021; @marche2022; @tomoaia-cotisel2022; @castro2022a; @perez-perez2021]</w:t>
+      </w:r>
+      <w:r>
+        <w:t xml:space="preserve"> </w:t>
+      </w:r>
+      <w:r>
+        <w:t xml:space="preserve">and Circularity Indicators</w:t>
+      </w:r>
+      <w:r>
+        <w:t xml:space="preserve"> </w:t>
+      </w:r>
+      <w:r>
+        <w:t xml:space="preserve">[@saidani2019]</w:t>
+      </w:r>
+      <w:r>
+        <w:t xml:space="preserve">.</w:t>
+      </w:r>
+      <w:r>
+        <w:t xml:space="preserve"> </w:t>
+      </w:r>
+      <w:r>
+        <w:t xml:space="preserve">One strategical point in sustainability relies on the integration of the outputs of Task 2.3 explicitly in the modelling</w:t>
+      </w:r>
+    </w:p>
+    <w:p>
+      <w:pPr>
+        <w:numPr>
+          <w:ilvl w:val="0"/>
+          <w:numId w:val="1014"/>
+        </w:numPr>
+        <w:pStyle w:val="Compact"/>
+      </w:pPr>
+      <w:r>
+        <w:rPr>
+          <w:bCs/>
+          <w:b/>
+        </w:rPr>
+        <w:t xml:space="preserve">Step 1</w:t>
+      </w:r>
+      <w:r>
+        <w:t xml:space="preserve">: Definition of the major components of the systems, with initial parameters</w:t>
+      </w:r>
+    </w:p>
+    <w:p>
+      <w:pPr>
+        <w:numPr>
+          <w:ilvl w:val="0"/>
+          <w:numId w:val="1014"/>
+        </w:numPr>
+        <w:pStyle w:val="Compact"/>
+      </w:pPr>
+      <w:r>
+        <w:rPr>
+          <w:bCs/>
+          <w:b/>
+        </w:rPr>
+        <w:t xml:space="preserve">Step 2</w:t>
+      </w:r>
+      <w:r>
+        <w:t xml:space="preserve">: Establishment of the qualitative causal loops</w:t>
+      </w:r>
+    </w:p>
+    <w:p>
+      <w:pPr>
+        <w:numPr>
+          <w:ilvl w:val="0"/>
+          <w:numId w:val="1014"/>
+        </w:numPr>
+        <w:pStyle w:val="Compact"/>
+      </w:pPr>
+      <w:r>
+        <w:rPr>
+          <w:bCs/>
+          <w:b/>
+        </w:rPr>
+        <w:t xml:space="preserve">Step 2</w:t>
+      </w:r>
+      <w:r>
+        <w:t xml:space="preserve">: Quantification and mathemathical modelling of the established causal loops.</w:t>
+      </w:r>
+    </w:p>
+    <w:bookmarkEnd w:id="48"/>
+    <w:bookmarkStart w:id="49" w:name="X254296878f5a1cac52dff6c8d7bf43705b6ee23"/>
+    <w:p>
+      <w:pPr>
+        <w:pStyle w:val="Titre4"/>
+      </w:pPr>
+      <w:r>
+        <w:t xml:space="preserve">Task 3.2 Definition of the plausible hypothesis and evolution scenarios:</w:t>
+      </w:r>
+    </w:p>
+    <w:p>
+      <w:pPr>
+        <w:pStyle w:val="FirstParagraph"/>
+      </w:pPr>
+      <w:r>
+        <w:t xml:space="preserve">In this task, the main idea is to possible establish plausible prospectives scenarios of evolution considering the scale of action considering the technical maturity, economic viability and environmental respect of the ecosystem services.</w:t>
+      </w:r>
+    </w:p>
+    <w:bookmarkEnd w:id="49"/>
+    <w:bookmarkEnd w:id="50"/>
+    <w:bookmarkStart w:id="53" w:name="X8e743520609e575f85bf6f83641a457c73c542f"/>
+    <w:p>
+      <w:pPr>
+        <w:pStyle w:val="Titre3"/>
+      </w:pPr>
+      <w:r>
+        <w:t xml:space="preserve">WP 4: Experimentation and deployment in function of the local territory</w:t>
+      </w:r>
+    </w:p>
+    <w:p>
+      <w:pPr>
+        <w:pStyle w:val="FirstParagraph"/>
+      </w:pPr>
+      <w:r>
+        <w:rPr>
+          <w:bCs/>
+          <w:b/>
+        </w:rPr>
+        <w:t xml:space="preserve">Main objective</w:t>
+      </w:r>
+      <w:r>
+        <w:t xml:space="preserve">:</w:t>
+      </w:r>
+      <w:r>
+        <w:t xml:space="preserve"> </w:t>
+      </w:r>
+      <w:r>
+        <w:t xml:space="preserve"> </w:t>
+      </w:r>
+      <w:r>
+        <w:t xml:space="preserve">The WP4 aims to consolidate the starting point for a longitudinal study</w:t>
+      </w:r>
+      <w:r>
+        <w:t xml:space="preserve"> </w:t>
+      </w:r>
+      <w:r>
+        <w:t xml:space="preserve">[@langley2013]</w:t>
+      </w:r>
+      <w:r>
+        <w:t xml:space="preserve"> </w:t>
+      </w:r>
+      <w:r>
+        <w:t xml:space="preserve">to evaluate of the implementation distributed strategies at a urban territorial level.</w:t>
+      </w:r>
+      <w:r>
+        <w:t xml:space="preserve"> </w:t>
+      </w:r>
+      <w:r>
+        <w:t xml:space="preserve"> </w:t>
+      </w:r>
+      <w:r>
+        <w:t xml:space="preserve">WP4 is devoted to the iteration and evaluation of the urban production networks to deep understand the possible evolution according to the particularities of the urban context.</w:t>
+      </w:r>
+      <w:r>
+        <w:t xml:space="preserve"> </w:t>
+      </w:r>
+      <w:r>
+        <w:t xml:space="preserve"> </w:t>
+      </w:r>
+      <w:r>
+        <w:t xml:space="preserve">As starting point, we will analyze the site and the territories concerned by the Green Fablab project, namely the urban community of</w:t>
+      </w:r>
+      <w:r>
+        <w:t xml:space="preserve"> </w:t>
+      </w:r>
+      <w:r>
+        <w:t xml:space="preserve">“</w:t>
+      </w:r>
+      <w:r>
+        <w:t xml:space="preserve">Grand Nancy</w:t>
+      </w:r>
+      <w:r>
+        <w:t xml:space="preserve">”</w:t>
+      </w:r>
+      <w:r>
+        <w:t xml:space="preserve"> </w:t>
+      </w:r>
+      <w:r>
+        <w:t xml:space="preserve">(CUGN).</w:t>
+      </w:r>
+      <w:r>
+        <w:t xml:space="preserve"> </w:t>
+      </w:r>
+      <w:r>
+        <w:t xml:space="preserve">We benefit from the support of the municipality and the recognition of the project in the local area.</w:t>
+      </w:r>
+      <w:r>
+        <w:t xml:space="preserve"> </w:t>
+      </w:r>
+      <w:r>
+        <w:t xml:space="preserve"> </w:t>
+      </w:r>
+      <w:r>
+        <w:t xml:space="preserve">We will be able to perform a field diagnosis of this territory to map and characterize the existing stakeholders needs, a SWOT analysis (Strengths, Weaknesses, Opportunities, and Threats) including technical, economic and environmental evaluations of the existing value chains, to understand where the value chain could be positioned in the future.</w:t>
+      </w:r>
+      <w:r>
+        <w:t xml:space="preserve"> </w:t>
+      </w:r>
+      <w:r>
+        <w:t xml:space="preserve"> </w:t>
+      </w:r>
+      <w:r>
+        <w:t xml:space="preserve">This test is the first step to possible replicate the analysis at least in other two european territories.</w:t>
+      </w:r>
+    </w:p>
+    <w:bookmarkStart w:id="51" w:name="X0a042fbfd3b6e7dc6a02255bdaba006999b85bb"/>
+    <w:p>
+      <w:pPr>
+        <w:pStyle w:val="Titre4"/>
+      </w:pPr>
+      <w:r>
+        <w:t xml:space="preserve">Task 4.1: Participatory Workshops for a pluralistic evaluation</w:t>
+      </w:r>
+    </w:p>
+    <w:p>
+      <w:pPr>
+        <w:pStyle w:val="FirstParagraph"/>
+      </w:pPr>
+      <w:r>
+        <w:t xml:space="preserve">In this task, a qualitative valuation using the pluralistic evaluation framework</w:t>
+      </w:r>
+      <w:r>
+        <w:t xml:space="preserve"> </w:t>
+      </w:r>
+      <w:r>
+        <w:t xml:space="preserve">[@Gunton2022]</w:t>
+      </w:r>
+      <w:r>
+        <w:t xml:space="preserve"> </w:t>
+      </w:r>
+      <w:r>
+        <w:t xml:space="preserve">through a living lab workshops will be made:</w:t>
+      </w:r>
+      <w:r>
+        <w:t xml:space="preserve"> </w:t>
+      </w:r>
+      <w:r>
+        <w:t xml:space="preserve">This process has three stages:</w:t>
+      </w:r>
+      <w:r>
+        <w:t xml:space="preserve"> </w:t>
+      </w:r>
+      <w:r>
+        <w:t xml:space="preserve"> </w:t>
+      </w:r>
+      <w:r>
+        <w:t xml:space="preserve">-</w:t>
+      </w:r>
+      <w:r>
+        <w:t xml:space="preserve"> </w:t>
+      </w:r>
+      <w:r>
+        <w:rPr>
+          <w:bCs/>
+          <w:b/>
+        </w:rPr>
+        <w:t xml:space="preserve">Step 1</w:t>
+      </w:r>
+      <w:r>
+        <w:t xml:space="preserve">: from Task 1.2, we enable us to identify relevant types of functional stakeholder along with system processes of concern to them;</w:t>
+      </w:r>
+      <w:r>
+        <w:t xml:space="preserve"> </w:t>
+      </w:r>
+      <w:r>
+        <w:t xml:space="preserve">-</w:t>
+      </w:r>
+      <w:r>
+        <w:t xml:space="preserve"> </w:t>
+      </w:r>
+      <w:r>
+        <w:rPr>
+          <w:bCs/>
+          <w:b/>
+        </w:rPr>
+        <w:t xml:space="preserve">Step 2</w:t>
+      </w:r>
+      <w:r>
+        <w:t xml:space="preserve">: from Task 2.2 and Task 2.3, we will map the technical process eliciting potential judgments from each stakeholder group, to compare the centralized and distributed recycling scenarios;</w:t>
+      </w:r>
+      <w:r>
+        <w:t xml:space="preserve"> </w:t>
+      </w:r>
+      <w:r>
+        <w:t xml:space="preserve">-</w:t>
+      </w:r>
+      <w:r>
+        <w:t xml:space="preserve"> </w:t>
+      </w:r>
+      <w:r>
+        <w:rPr>
+          <w:bCs/>
+          <w:b/>
+        </w:rPr>
+        <w:t xml:space="preserve">Step 3</w:t>
+      </w:r>
+      <w:r>
+        <w:t xml:space="preserve">: the resulting information is then synthesized to draw conclusions about overall relative impact of the distributed recycling system.</w:t>
+      </w:r>
+    </w:p>
+    <w:bookmarkEnd w:id="51"/>
+    <w:bookmarkStart w:id="52" w:name="X6fb9cd40451117e3e68730520bf5d7ad05f9984"/>
+    <w:p>
+      <w:pPr>
+        <w:pStyle w:val="Titre4"/>
+      </w:pPr>
+      <w:r>
+        <w:t xml:space="preserve">Task 4.2: Experimentation and validation of the System dynamics model</w:t>
+      </w:r>
+    </w:p>
+    <w:p>
+      <w:pPr>
+        <w:pStyle w:val="FirstParagraph"/>
+      </w:pPr>
+      <w:r>
+        <w:t xml:space="preserve">The purpose Several case studies of distributed fabrication / recycling will be documented and developed in complement with a comparative and contextualized Life Cycle Assessment (LCA) of the new secondary AM material compared to actual materials.</w:t>
+      </w:r>
+    </w:p>
+    <w:bookmarkEnd w:id="52"/>
+    <w:bookmarkEnd w:id="53"/>
+    <w:bookmarkEnd w:id="54"/>
+    <w:bookmarkStart w:id="55" w:name="Xc159729b44f910e74cd5d5e6d8333f2a42dae71"/>
     <w:p>
       <w:pPr>
         <w:pStyle w:val="Titre2"/>
@@ -3311,15 +3994,7 @@
         <w:pStyle w:val="FirstParagraph"/>
       </w:pPr>
       <w:r>
-        <w:t xml:space="preserve">SDRAM is a high operation and conceptual-risk project mainly because the integration of multiples disciplines in a one basis framework need to establish boundary object to have a coherent framework.</w:t>
-      </w:r>
-    </w:p>
-    <w:p>
-      <w:pPr>
-        <w:pStyle w:val="TableCaption"/>
-      </w:pPr>
-      <w:r>
-        <w:t xml:space="preserve">ss</w:t>
+        <w:t xml:space="preserve">SDRAM is a high operation and conceptual-risk project mainly because the integration of multiples disciplines in a one basis framework need to establish boundary objects to have a coherent framework.</w:t>
       </w:r>
     </w:p>
     <w:tbl>
@@ -3327,15 +4002,14 @@
         <w:tblStyle w:val="Table"/>
         <w:tblW w:type="pct" w:w="5000"/>
         <w:tblLook w:firstRow="1" w:lastRow="0" w:firstColumn="0" w:lastColumn="0" w:noHBand="0" w:noVBand="0" w:val="0020"/>
-        <w:tblCaption w:val="ss"/>
       </w:tblPr>
       <w:tblGrid>
-        <w:gridCol w:w="184"/>
-        <w:gridCol w:w="2173"/>
-        <w:gridCol w:w="994"/>
-        <w:gridCol w:w="773"/>
-        <w:gridCol w:w="331"/>
-        <w:gridCol w:w="3462"/>
+        <w:gridCol w:w="1070"/>
+        <w:gridCol w:w="1284"/>
+        <w:gridCol w:w="1070"/>
+        <w:gridCol w:w="1070"/>
+        <w:gridCol w:w="1070"/>
+        <w:gridCol w:w="2354"/>
       </w:tblGrid>
       <w:tr>
         <w:trPr>
@@ -3788,8 +4462,8 @@
         </w:tc>
       </w:tr>
     </w:tbl>
-    <w:bookmarkEnd w:id="48"/>
-    <w:bookmarkStart w:id="50" w:name="resources-and-budget"/>
+    <w:bookmarkEnd w:id="55"/>
+    <w:bookmarkStart w:id="57" w:name="resources-and-budget"/>
     <w:p>
       <w:pPr>
         <w:pStyle w:val="Titre2"/>
@@ -3798,7 +4472,197 @@
         <w:t xml:space="preserve">5. Resources and budget</w:t>
       </w:r>
     </w:p>
-    <w:bookmarkStart w:id="49" w:name="the-research-team"/>
+    <w:p>
+      <w:pPr>
+        <w:pStyle w:val="FirstParagraph"/>
+      </w:pPr>
+      <w:r>
+        <w:t xml:space="preserve">The project will be hosted by the Équipe de Recherche de Processus Innovatifs (ERPI) of Université de Lorraine (UL), in Nancy (France).</w:t>
+      </w:r>
+      <w:r>
+        <w:t xml:space="preserve"> </w:t>
+      </w:r>
+      <w:r>
+        <w:t xml:space="preserve"> </w:t>
+      </w:r>
+      <w:r>
+        <w:t xml:space="preserve">ERC funding will be necessary to consolidate my research team ERPI and, but also the european and international partners that I have been working on.</w:t>
+      </w:r>
+      <w:r>
+        <w:t xml:space="preserve"> </w:t>
+      </w:r>
+      <w:r>
+        <w:t xml:space="preserve">Therefore, the funding will serve to enroll:</w:t>
+      </w:r>
+      <w:r>
+        <w:t xml:space="preserve"> </w:t>
+      </w:r>
+      <w:r>
+        <w:t xml:space="preserve">three Ph.D. students (36 p.m. for each).</w:t>
+      </w:r>
+      <w:r>
+        <w:t xml:space="preserve"> </w:t>
+      </w:r>
+      <w:r>
+        <w:t xml:space="preserve">with strong basis in urban metabolism and territorial analysis (</w:t>
+      </w:r>
+      <w:r>
+        <w:rPr>
+          <w:bCs/>
+          <w:b/>
+        </w:rPr>
+        <w:t xml:space="preserve">PhD1</w:t>
+      </w:r>
+      <w:r>
+        <w:t xml:space="preserve">) ,</w:t>
+      </w:r>
+      <w:r>
+        <w:t xml:space="preserve"> </w:t>
+      </w:r>
+      <w:r>
+        <w:t xml:space="preserve">open source hardware and systems analysis (</w:t>
+      </w:r>
+      <w:r>
+        <w:rPr>
+          <w:bCs/>
+          <w:b/>
+        </w:rPr>
+        <w:t xml:space="preserve">PhD2</w:t>
+      </w:r>
+      <w:r>
+        <w:t xml:space="preserve">) ; and</w:t>
+      </w:r>
+      <w:r>
+        <w:t xml:space="preserve"> </w:t>
+      </w:r>
+      <w:r>
+        <w:t xml:space="preserve">ecological economics and system dynamics modelling (</w:t>
+      </w:r>
+      <w:r>
+        <w:rPr>
+          <w:bCs/>
+          <w:b/>
+        </w:rPr>
+        <w:t xml:space="preserve">PhD3</w:t>
+      </w:r>
+      <w:r>
+        <w:t xml:space="preserve">).</w:t>
+      </w:r>
+    </w:p>
+    <w:p>
+      <w:pPr>
+        <w:pStyle w:val="Corpsdetexte"/>
+      </w:pPr>
+      <w:r>
+        <w:t xml:space="preserve">Additionally, three post-doctorate researchers (24 p.m. for each PostDoc) having a solid background on environmental science and technology with particular emphasis on urban and industrial ecology (</w:t>
+      </w:r>
+      <w:r>
+        <w:rPr>
+          <w:bCs/>
+          <w:b/>
+        </w:rPr>
+        <w:t xml:space="preserve">Postdoc1</w:t>
+      </w:r>
+      <w:r>
+        <w:t xml:space="preserve">), and</w:t>
+      </w:r>
+      <w:r>
+        <w:t xml:space="preserve"> </w:t>
+      </w:r>
+      <w:r>
+        <w:t xml:space="preserve">operational research (</w:t>
+      </w:r>
+      <w:r>
+        <w:rPr>
+          <w:bCs/>
+          <w:b/>
+        </w:rPr>
+        <w:t xml:space="preserve">Postdoc2</w:t>
+      </w:r>
+      <w:r>
+        <w:t xml:space="preserve">) and</w:t>
+      </w:r>
+      <w:r>
+        <w:t xml:space="preserve"> </w:t>
+      </w:r>
+      <w:r>
+        <w:t xml:space="preserve">strong skills in qualitative approach (</w:t>
+      </w:r>
+      <w:r>
+        <w:rPr>
+          <w:bCs/>
+          <w:b/>
+        </w:rPr>
+        <w:t xml:space="preserve">Postdoc3</w:t>
+      </w:r>
+      <w:r>
+        <w:t xml:space="preserve">).</w:t>
+      </w:r>
+      <w:r>
+        <w:t xml:space="preserve"> </w:t>
+      </w:r>
+      <w:r>
+        <w:t xml:space="preserve"> </w:t>
+      </w:r>
+      <w:r>
+        <w:t xml:space="preserve">The planning of their activities is summarized in</w:t>
+      </w:r>
+    </w:p>
+    <w:p>
+      <w:pPr>
+        <w:pStyle w:val="Corpsdetexte"/>
+      </w:pPr>
+      <w:r>
+        <w:rPr>
+          <w:bCs/>
+          <w:b/>
+        </w:rPr>
+        <w:t xml:space="preserve">PhD1</w:t>
+      </w:r>
+      <w:r>
+        <w:t xml:space="preserve"> </w:t>
+      </w:r>
+      <w:r>
+        <w:t xml:space="preserve">will devote a part of the first two years ..</w:t>
+      </w:r>
+    </w:p>
+    <w:p>
+      <w:pPr>
+        <w:pStyle w:val="Corpsdetexte"/>
+      </w:pPr>
+      <w:r>
+        <w:rPr>
+          <w:bCs/>
+          <w:b/>
+        </w:rPr>
+        <w:t xml:space="preserve">PhD2</w:t>
+      </w:r>
+      <w:r>
+        <w:t xml:space="preserve"> </w:t>
+      </w:r>
+      <w:r>
+        <w:t xml:space="preserve">will devote a part of the first two years ..</w:t>
+      </w:r>
+    </w:p>
+    <w:p>
+      <w:pPr>
+        <w:pStyle w:val="Corpsdetexte"/>
+      </w:pPr>
+      <w:r>
+        <w:rPr>
+          <w:bCs/>
+          <w:b/>
+        </w:rPr>
+        <w:t xml:space="preserve">PhD3</w:t>
+      </w:r>
+      <w:r>
+        <w:t xml:space="preserve"> </w:t>
+      </w:r>
+      <w:r>
+        <w:t xml:space="preserve">will devote a part of the first two years ..</w:t>
+      </w:r>
+    </w:p>
+    <w:bookmarkStart w:id="56" w:name="the-research-team"/>
     <w:p>
       <w:pPr>
         <w:pStyle w:val="Titre3"/>
@@ -3846,9 +4710,9 @@
         <w:br w:type="page"/>
       </w:r>
     </w:p>
-    <w:bookmarkEnd w:id="49"/>
-    <w:bookmarkEnd w:id="50"/>
-    <w:bookmarkStart w:id="51" w:name="references"/>
+    <w:bookmarkEnd w:id="56"/>
+    <w:bookmarkEnd w:id="57"/>
+    <w:bookmarkStart w:id="58" w:name="references"/>
     <w:p>
       <w:pPr>
         <w:pStyle w:val="Titre2"/>
@@ -3857,8 +4721,8 @@
         <w:t xml:space="preserve">References</w:t>
       </w:r>
     </w:p>
-    <w:bookmarkEnd w:id="51"/>
-    <w:bookmarkEnd w:id="52"/>
+    <w:bookmarkEnd w:id="58"/>
+    <w:bookmarkEnd w:id="59"/>
     <w:sectPr>
       <w:pgSz w:h="15840" w:w="12240"/>
       <w:pgMar w:bottom="1417" w:footer="720" w:gutter="0" w:header="720" w:left="1417" w:right="1417" w:top="1417"/>
@@ -3888,7 +4752,7 @@
       </w:r>
     </w:p>
   </w:footnote>
-  <w:footnote w:id="30">
+  <w:footnote w:id="34">
     <w:p>
       <w:pPr>
         <w:pStyle w:val="Notedebasdepage"/>
@@ -3907,7 +4771,7 @@
       </w:r>
     </w:p>
   </w:footnote>
-  <w:footnote w:id="31">
+  <w:footnote w:id="35">
     <w:p>
       <w:pPr>
         <w:pStyle w:val="Notedebasdepage"/>
@@ -3926,7 +4790,7 @@
       </w:r>
     </w:p>
   </w:footnote>
-  <w:footnote w:id="32">
+  <w:footnote w:id="36">
     <w:p>
       <w:pPr>
         <w:pStyle w:val="Notedebasdepage"/>
@@ -4506,6 +5370,60 @@
     <w:abstractNumId w:val="991"/>
   </w:num>
   <w:num w:numId="1005">
+    <w:abstractNumId w:val="991"/>
+  </w:num>
+  <w:num w:numId="1006">
+    <w:abstractNumId w:val="99421"/>
+    <w:lvlOverride w:ilvl="0">
+      <w:startOverride w:val="1"/>
+    </w:lvlOverride>
+    <w:lvlOverride w:ilvl="1">
+      <w:startOverride w:val="1"/>
+    </w:lvlOverride>
+    <w:lvlOverride w:ilvl="2">
+      <w:startOverride w:val="1"/>
+    </w:lvlOverride>
+    <w:lvlOverride w:ilvl="3">
+      <w:startOverride w:val="1"/>
+    </w:lvlOverride>
+    <w:lvlOverride w:ilvl="4">
+      <w:startOverride w:val="1"/>
+    </w:lvlOverride>
+    <w:lvlOverride w:ilvl="5">
+      <w:startOverride w:val="1"/>
+    </w:lvlOverride>
+    <w:lvlOverride w:ilvl="6">
+      <w:startOverride w:val="1"/>
+    </w:lvlOverride>
+    <w:lvlOverride w:ilvl="7">
+      <w:startOverride w:val="1"/>
+    </w:lvlOverride>
+    <w:lvlOverride w:ilvl="8">
+      <w:startOverride w:val="1"/>
+    </w:lvlOverride>
+  </w:num>
+  <w:num w:numId="1007">
+    <w:abstractNumId w:val="991"/>
+  </w:num>
+  <w:num w:numId="1008">
+    <w:abstractNumId w:val="991"/>
+  </w:num>
+  <w:num w:numId="1009">
+    <w:abstractNumId w:val="991"/>
+  </w:num>
+  <w:num w:numId="1010">
+    <w:abstractNumId w:val="991"/>
+  </w:num>
+  <w:num w:numId="1011">
+    <w:abstractNumId w:val="991"/>
+  </w:num>
+  <w:num w:numId="1012">
+    <w:abstractNumId w:val="991"/>
+  </w:num>
+  <w:num w:numId="1013">
+    <w:abstractNumId w:val="991"/>
+  </w:num>
+  <w:num w:numId="1014">
     <w:abstractNumId w:val="991"/>
   </w:num>
 </w:numbering>

</xml_diff>